<commit_message>
second to last commit
</commit_message>
<xml_diff>
--- a/CECS326_OperatingSystems/Assignment1_Threads/Assignment1_Results.docx
+++ b/CECS326_OperatingSystems/Assignment1_Threads/Assignment1_Results.docx
@@ -1,30 +1,42 @@
 
 <file path=word/document.xml><?xml version="1.0" encoding="utf-8"?>
-<w:document xmlns:wpc="http://schemas.microsoft.com/office/word/2010/wordprocessingCanvas" xmlns:cx="http://schemas.microsoft.com/office/drawing/2014/chartex" xmlns:cx1="http://schemas.microsoft.com/office/drawing/2015/9/8/chartex" xmlns:cx2="http://schemas.microsoft.com/office/drawing/2015/10/21/chartex" xmlns:mc="http://schemas.openxmlformats.org/markup-compatibility/2006" xmlns:o="urn:schemas-microsoft-com:office:office" xmlns:r="http://schemas.openxmlformats.org/officeDocument/2006/relationships" xmlns:m="http://schemas.openxmlformats.org/officeDocument/2006/math" xmlns:v="urn:schemas-microsoft-com:vml" xmlns:wp14="http://schemas.microsoft.com/office/word/2010/wordprocessingDrawing" xmlns:wp="http://schemas.openxmlformats.org/drawingml/2006/wordprocessingDrawing" xmlns:w10="urn:schemas-microsoft-com:office:word" xmlns:w="http://schemas.openxmlformats.org/wordprocessingml/2006/main" xmlns:w14="http://schemas.microsoft.com/office/word/2010/wordml" xmlns:w15="http://schemas.microsoft.com/office/word/2012/wordml" xmlns:w16se="http://schemas.microsoft.com/office/word/2015/wordml/symex" xmlns:wpg="http://schemas.microsoft.com/office/word/2010/wordprocessingGroup" xmlns:wpi="http://schemas.microsoft.com/office/word/2010/wordprocessingInk" xmlns:wne="http://schemas.microsoft.com/office/word/2006/wordml" xmlns:wps="http://schemas.microsoft.com/office/word/2010/wordprocessingShape" mc:Ignorable="w14 w15 w16se wp14">
+<w:document xmlns:o="urn:schemas-microsoft-com:office:office" xmlns:r="http://schemas.openxmlformats.org/officeDocument/2006/relationships" xmlns:v="urn:schemas-microsoft-com:vml" xmlns:w="http://schemas.openxmlformats.org/wordprocessingml/2006/main" xmlns:w10="urn:schemas-microsoft-com:office:word" xmlns:wp="http://schemas.openxmlformats.org/drawingml/2006/wordprocessingDrawing" xmlns:wps="http://schemas.microsoft.com/office/word/2010/wordprocessingShape" xmlns:wpg="http://schemas.microsoft.com/office/word/2010/wordprocessingGroup" xmlns:mc="http://schemas.openxmlformats.org/markup-compatibility/2006" xmlns:wp14="http://schemas.microsoft.com/office/word/2010/wordprocessingDrawing" xmlns:w14="http://schemas.microsoft.com/office/word/2010/wordml" mc:Ignorable="w14 wp14">
   <w:body>
     <w:p>
       <w:pPr>
+        <w:pStyle w:val="Normal"/>
         <w:rPr>
           <w:rFonts w:ascii="Times New Roman" w:hAnsi="Times New Roman" w:cs="Times New Roman"/>
           <w:b/>
+          <w:b/>
           <w:sz w:val="24"/>
           <w:szCs w:val="24"/>
         </w:rPr>
       </w:pPr>
+      <w:r>
+        <w:rPr>
+          <w:rFonts w:cs="Times New Roman" w:ascii="Times New Roman" w:hAnsi="Times New Roman"/>
+          <w:b/>
+          <w:sz w:val="24"/>
+          <w:szCs w:val="24"/>
+        </w:rPr>
+      </w:r>
     </w:p>
     <w:p>
       <w:pPr>
+        <w:pStyle w:val="Normal"/>
         <w:jc w:val="center"/>
         <w:rPr>
           <w:rFonts w:ascii="Times New Roman" w:hAnsi="Times New Roman" w:cs="Times New Roman"/>
           <w:b/>
+          <w:b/>
           <w:sz w:val="32"/>
           <w:szCs w:val="24"/>
         </w:rPr>
       </w:pPr>
       <w:r>
         <w:rPr>
-          <w:rFonts w:ascii="Times New Roman" w:hAnsi="Times New Roman" w:cs="Times New Roman"/>
+          <w:rFonts w:cs="Times New Roman" w:ascii="Times New Roman" w:hAnsi="Times New Roman"/>
           <w:b/>
           <w:sz w:val="32"/>
           <w:szCs w:val="24"/>
@@ -34,59 +46,22 @@
     </w:p>
     <w:p>
       <w:pPr>
-        <w:rPr>
-          <w:rFonts w:ascii="Times New Roman" w:hAnsi="Times New Roman" w:cs="Times New Roman"/>
-          <w:sz w:val="24"/>
-          <w:szCs w:val="24"/>
-        </w:rPr>
+        <w:pStyle w:val="Normal"/>
+        <w:rPr/>
       </w:pPr>
       <w:r>
         <w:rPr>
-          <w:rFonts w:ascii="Times New Roman" w:hAnsi="Times New Roman" w:cs="Times New Roman"/>
-          <w:sz w:val="24"/>
-          <w:szCs w:val="24"/>
-        </w:rPr>
-        <w:t xml:space="preserve">In this assignment we used </w:t>
-      </w:r>
-      <w:r>
-        <w:rPr>
-          <w:rFonts w:ascii="Times New Roman" w:hAnsi="Times New Roman" w:cs="Times New Roman"/>
-          <w:sz w:val="24"/>
-          <w:szCs w:val="24"/>
-        </w:rPr>
-        <w:t xml:space="preserve">the </w:t>
-      </w:r>
-      <w:proofErr w:type="spellStart"/>
-      <w:r>
-        <w:rPr>
-          <w:rFonts w:ascii="Times New Roman" w:hAnsi="Times New Roman" w:cs="Times New Roman"/>
-          <w:sz w:val="24"/>
-          <w:szCs w:val="24"/>
-        </w:rPr>
-        <w:t>pthread</w:t>
-      </w:r>
-      <w:proofErr w:type="spellEnd"/>
-      <w:r>
-        <w:rPr>
-          <w:rFonts w:ascii="Times New Roman" w:hAnsi="Times New Roman" w:cs="Times New Roman"/>
-          <w:sz w:val="24"/>
-          <w:szCs w:val="24"/>
-        </w:rPr>
-        <w:t xml:space="preserve"> library to demonstrate a simple use of threads. In particular, we had to create a child thread from a parent thread and kill the child thread when the ‘Enter’ key is read in the parent thread. The source code for accomplishing this is written in C and ran on an Ubuntu.</w:t>
-      </w:r>
-      <w:r>
-        <w:rPr>
-          <w:rFonts w:ascii="Times New Roman" w:hAnsi="Times New Roman" w:cs="Times New Roman"/>
-          <w:sz w:val="24"/>
-          <w:szCs w:val="24"/>
-        </w:rPr>
-        <w:t xml:space="preserve"> It can be accessed </w:t>
-      </w:r>
-      <w:hyperlink r:id="rId6" w:history="1">
+          <w:rFonts w:cs="Times New Roman" w:ascii="Times New Roman" w:hAnsi="Times New Roman"/>
+          <w:sz w:val="24"/>
+          <w:szCs w:val="24"/>
+        </w:rPr>
+        <w:t xml:space="preserve">In this assignment we used the pthread library to demonstrate a simple use of threads. In particular, we had to create a child thread from a parent thread and kill the child thread when the ‘Enter’ key is read in the parent thread. The source code for accomplishing this is written in C and ran on an Ubuntu. It can be accessed </w:t>
+      </w:r>
+      <w:hyperlink r:id="rId2">
         <w:r>
           <w:rPr>
-            <w:rStyle w:val="Hyperlink"/>
-            <w:rFonts w:ascii="Times New Roman" w:hAnsi="Times New Roman" w:cs="Times New Roman"/>
+            <w:rStyle w:val="InternetLink"/>
+            <w:rFonts w:cs="Times New Roman" w:ascii="Times New Roman" w:hAnsi="Times New Roman"/>
             <w:sz w:val="24"/>
             <w:szCs w:val="24"/>
           </w:rPr>
@@ -95,7 +70,7 @@
       </w:hyperlink>
       <w:r>
         <w:rPr>
-          <w:rFonts w:ascii="Times New Roman" w:hAnsi="Times New Roman" w:cs="Times New Roman"/>
+          <w:rFonts w:cs="Times New Roman" w:ascii="Times New Roman" w:hAnsi="Times New Roman"/>
           <w:sz w:val="24"/>
           <w:szCs w:val="24"/>
         </w:rPr>
@@ -104,25 +79,35 @@
     </w:p>
     <w:p>
       <w:pPr>
+        <w:pStyle w:val="Normal"/>
         <w:rPr>
           <w:rFonts w:ascii="Times New Roman" w:hAnsi="Times New Roman" w:cs="Times New Roman"/>
           <w:sz w:val="24"/>
           <w:szCs w:val="24"/>
         </w:rPr>
       </w:pPr>
+      <w:r>
+        <w:rPr>
+          <w:rFonts w:cs="Times New Roman" w:ascii="Times New Roman" w:hAnsi="Times New Roman"/>
+          <w:sz w:val="24"/>
+          <w:szCs w:val="24"/>
+        </w:rPr>
+      </w:r>
     </w:p>
     <w:p>
       <w:pPr>
+        <w:pStyle w:val="Normal"/>
         <w:rPr>
           <w:rFonts w:ascii="Times New Roman" w:hAnsi="Times New Roman" w:cs="Times New Roman"/>
           <w:b/>
+          <w:b/>
           <w:sz w:val="24"/>
           <w:szCs w:val="24"/>
         </w:rPr>
       </w:pPr>
       <w:r>
         <w:rPr>
-          <w:rFonts w:ascii="Times New Roman" w:hAnsi="Times New Roman" w:cs="Times New Roman"/>
+          <w:rFonts w:cs="Times New Roman" w:ascii="Times New Roman" w:hAnsi="Times New Roman"/>
           <w:b/>
           <w:sz w:val="24"/>
           <w:szCs w:val="24"/>
@@ -132,6 +117,7 @@
     </w:p>
     <w:p>
       <w:pPr>
+        <w:pStyle w:val="Normal"/>
         <w:rPr>
           <w:rFonts w:ascii="Times New Roman" w:hAnsi="Times New Roman" w:cs="Times New Roman"/>
           <w:sz w:val="24"/>
@@ -140,7 +126,7 @@
       </w:pPr>
       <w:r>
         <w:rPr>
-          <w:rFonts w:ascii="Times New Roman" w:hAnsi="Times New Roman" w:cs="Times New Roman"/>
+          <w:rFonts w:cs="Times New Roman" w:ascii="Times New Roman" w:hAnsi="Times New Roman"/>
           <w:sz w:val="24"/>
           <w:szCs w:val="24"/>
         </w:rPr>
@@ -148,7 +134,7 @@
       </w:r>
       <w:r>
         <w:rPr>
-          <w:rFonts w:ascii="Times New Roman" w:hAnsi="Times New Roman" w:cs="Times New Roman"/>
+          <w:rFonts w:cs="Times New Roman" w:ascii="Times New Roman" w:hAnsi="Times New Roman"/>
           <w:b/>
           <w:sz w:val="24"/>
           <w:szCs w:val="24"/>
@@ -157,7 +143,7 @@
       </w:r>
       <w:r>
         <w:rPr>
-          <w:rFonts w:ascii="Times New Roman" w:hAnsi="Times New Roman" w:cs="Times New Roman"/>
+          <w:rFonts w:cs="Times New Roman" w:ascii="Times New Roman" w:hAnsi="Times New Roman"/>
           <w:sz w:val="24"/>
           <w:szCs w:val="24"/>
         </w:rPr>
@@ -165,7 +151,7 @@
       </w:r>
       <w:r>
         <w:rPr>
-          <w:rFonts w:ascii="Times New Roman" w:hAnsi="Times New Roman" w:cs="Times New Roman"/>
+          <w:rFonts w:cs="Times New Roman" w:ascii="Times New Roman" w:hAnsi="Times New Roman"/>
           <w:b/>
           <w:sz w:val="24"/>
           <w:szCs w:val="24"/>
@@ -174,50 +160,44 @@
       </w:r>
       <w:r>
         <w:rPr>
-          <w:rFonts w:ascii="Times New Roman" w:hAnsi="Times New Roman" w:cs="Times New Roman"/>
-          <w:sz w:val="24"/>
-          <w:szCs w:val="24"/>
-        </w:rPr>
-        <w:t xml:space="preserve">This portion includes the list of devices that are allocated to the corresponding process.   </w:t>
-      </w:r>
-      <w:r>
-        <w:rPr>
-          <w:rFonts w:ascii="Times New Roman" w:hAnsi="Times New Roman" w:cs="Times New Roman"/>
-          <w:sz w:val="24"/>
-          <w:szCs w:val="24"/>
-        </w:rPr>
-        <w:t xml:space="preserve">When a process is multithreaded, its PCB is expanded to allow multiple threads to access the same information and resources specified within the PCB. In our case, a separate thread is continuously printing messages while the main thread is waiting for a keyboard input.  This is possible because of the reasons mentioned above: multiple threads within </w:t>
-      </w:r>
-      <w:r>
-        <w:rPr>
-          <w:rFonts w:ascii="Times New Roman" w:hAnsi="Times New Roman" w:cs="Times New Roman"/>
-          <w:sz w:val="24"/>
-          <w:szCs w:val="24"/>
-        </w:rPr>
-        <w:t xml:space="preserve">processes share resources specified within the PCB of the process.  A new thread does not steal access to a particular resource of I/O device when it is created, and therefore one thread could hang out while another waits for input.  </w:t>
+          <w:rFonts w:cs="Times New Roman" w:ascii="Times New Roman" w:hAnsi="Times New Roman"/>
+          <w:sz w:val="24"/>
+          <w:szCs w:val="24"/>
+        </w:rPr>
+        <w:t xml:space="preserve">This portion includes the list of devices that are allocated to the corresponding process.   When a process is multithreaded, its PCB is expanded to allow multiple threads to access the same information and resources specified within the PCB. In our case, a separate thread is continuously printing messages while the main thread is waiting for a keyboard input.  This is possible because of the reasons mentioned above: multiple threads within processes share resources specified within the PCB of the process.  A new thread does not steal access to a particular resource of I/O device when it is created, and therefore one thread could hang out while another waits for input.  </w:t>
       </w:r>
     </w:p>
     <w:p>
       <w:pPr>
+        <w:pStyle w:val="Normal"/>
         <w:rPr>
           <w:rFonts w:ascii="Times New Roman" w:hAnsi="Times New Roman" w:cs="Times New Roman"/>
           <w:sz w:val="24"/>
           <w:szCs w:val="24"/>
         </w:rPr>
       </w:pPr>
+      <w:r>
+        <w:rPr>
+          <w:rFonts w:cs="Times New Roman" w:ascii="Times New Roman" w:hAnsi="Times New Roman"/>
+          <w:sz w:val="24"/>
+          <w:szCs w:val="24"/>
+        </w:rPr>
+      </w:r>
     </w:p>
     <w:p>
       <w:pPr>
+        <w:pStyle w:val="Normal"/>
         <w:rPr>
           <w:rFonts w:ascii="Times New Roman" w:hAnsi="Times New Roman" w:cs="Times New Roman"/>
           <w:b/>
+          <w:b/>
           <w:sz w:val="24"/>
           <w:szCs w:val="24"/>
         </w:rPr>
       </w:pPr>
       <w:r>
         <w:rPr>
-          <w:rFonts w:ascii="Times New Roman" w:hAnsi="Times New Roman" w:cs="Times New Roman"/>
+          <w:rFonts w:cs="Times New Roman" w:ascii="Times New Roman" w:hAnsi="Times New Roman"/>
           <w:b/>
           <w:sz w:val="24"/>
           <w:szCs w:val="24"/>
@@ -227,6 +207,7 @@
     </w:p>
     <w:p>
       <w:pPr>
+        <w:pStyle w:val="Normal"/>
         <w:rPr>
           <w:rFonts w:ascii="Times New Roman" w:hAnsi="Times New Roman" w:cs="Times New Roman"/>
           <w:sz w:val="24"/>
@@ -235,50 +216,44 @@
       </w:pPr>
       <w:r>
         <w:rPr>
-          <w:rFonts w:ascii="Times New Roman" w:hAnsi="Times New Roman" w:cs="Times New Roman"/>
-          <w:sz w:val="24"/>
-          <w:szCs w:val="24"/>
-        </w:rPr>
-        <w:t xml:space="preserve">Based </w:t>
-      </w:r>
-      <w:r>
-        <w:rPr>
-          <w:rFonts w:ascii="Times New Roman" w:hAnsi="Times New Roman" w:cs="Times New Roman"/>
-          <w:sz w:val="24"/>
-          <w:szCs w:val="24"/>
-        </w:rPr>
-        <w:t xml:space="preserve">on the previous answer </w:t>
-      </w:r>
-      <w:r>
-        <w:rPr>
-          <w:rFonts w:ascii="Times New Roman" w:hAnsi="Times New Roman" w:cs="Times New Roman"/>
-          <w:sz w:val="24"/>
-          <w:szCs w:val="24"/>
-        </w:rPr>
-        <w:t xml:space="preserve">this is definitely possible.  Since the same I/O resources are being shared by all of the threads within a process and since the child thread is branched off from the parent thread, it is possible halt a sleeping child thread. </w:t>
+          <w:rFonts w:cs="Times New Roman" w:ascii="Times New Roman" w:hAnsi="Times New Roman"/>
+          <w:sz w:val="24"/>
+          <w:szCs w:val="24"/>
+        </w:rPr>
+        <w:t xml:space="preserve">Based on the previous answer this is definitely possible.  Since the same I/O resources are being shared by all of the threads within a process and since the child thread is branched off from the parent thread, it is possible halt a sleeping child thread. </w:t>
       </w:r>
     </w:p>
     <w:p>
       <w:pPr>
+        <w:pStyle w:val="Normal"/>
         <w:rPr>
           <w:rFonts w:ascii="Times New Roman" w:hAnsi="Times New Roman" w:cs="Times New Roman"/>
           <w:sz w:val="24"/>
           <w:szCs w:val="24"/>
         </w:rPr>
       </w:pPr>
+      <w:r>
+        <w:rPr>
+          <w:rFonts w:cs="Times New Roman" w:ascii="Times New Roman" w:hAnsi="Times New Roman"/>
+          <w:sz w:val="24"/>
+          <w:szCs w:val="24"/>
+        </w:rPr>
+      </w:r>
     </w:p>
     <w:p>
       <w:pPr>
+        <w:pStyle w:val="Normal"/>
         <w:rPr>
           <w:rFonts w:ascii="Times New Roman" w:hAnsi="Times New Roman" w:cs="Times New Roman"/>
           <w:b/>
+          <w:b/>
           <w:sz w:val="24"/>
           <w:szCs w:val="24"/>
         </w:rPr>
       </w:pPr>
       <w:r>
         <w:rPr>
-          <w:rFonts w:ascii="Times New Roman" w:hAnsi="Times New Roman" w:cs="Times New Roman"/>
+          <w:rFonts w:cs="Times New Roman" w:ascii="Times New Roman" w:hAnsi="Times New Roman"/>
           <w:b/>
           <w:sz w:val="24"/>
           <w:szCs w:val="24"/>
@@ -288,79 +263,75 @@
     </w:p>
     <w:p>
       <w:pPr>
-        <w:rPr>
-          <w:rFonts w:ascii="Times New Roman" w:hAnsi="Times New Roman" w:cs="Times New Roman"/>
-          <w:b/>
-          <w:sz w:val="24"/>
-          <w:szCs w:val="24"/>
-        </w:rPr>
+        <w:pStyle w:val="Normal"/>
+        <w:spacing w:before="0" w:after="160"/>
+        <w:rPr/>
       </w:pPr>
-      <w:bookmarkStart w:id="0" w:name="_GoBack"/>
-      <w:bookmarkEnd w:id="0"/>
+      <w:r>
+        <w:rPr/>
+        <w:drawing>
+          <wp:anchor behindDoc="0" distT="0" distB="0" distL="0" distR="0" simplePos="0" locked="0" layoutInCell="1" allowOverlap="1" relativeHeight="2">
+            <wp:simplePos x="0" y="0"/>
+            <wp:positionH relativeFrom="column">
+              <wp:align>center</wp:align>
+            </wp:positionH>
+            <wp:positionV relativeFrom="paragraph">
+              <wp:align>top</wp:align>
+            </wp:positionV>
+            <wp:extent cx="5943600" cy="3569335"/>
+            <wp:effectExtent l="0" t="0" r="0" b="0"/>
+            <wp:wrapSquare wrapText="largest"/>
+            <wp:docPr id="1" name="Image1" descr=""/>
+            <wp:cNvGraphicFramePr>
+              <a:graphicFrameLocks xmlns:a="http://schemas.openxmlformats.org/drawingml/2006/main" noChangeAspect="1"/>
+            </wp:cNvGraphicFramePr>
+            <a:graphic xmlns:a="http://schemas.openxmlformats.org/drawingml/2006/main">
+              <a:graphicData uri="http://schemas.openxmlformats.org/drawingml/2006/picture">
+                <pic:pic xmlns:pic="http://schemas.openxmlformats.org/drawingml/2006/picture">
+                  <pic:nvPicPr>
+                    <pic:cNvPr id="1" name="Image1" descr=""/>
+                    <pic:cNvPicPr>
+                      <a:picLocks noChangeAspect="1" noChangeArrowheads="1"/>
+                    </pic:cNvPicPr>
+                  </pic:nvPicPr>
+                  <pic:blipFill>
+                    <a:blip r:embed="rId3"/>
+                    <a:stretch>
+                      <a:fillRect/>
+                    </a:stretch>
+                  </pic:blipFill>
+                  <pic:spPr bwMode="auto">
+                    <a:xfrm>
+                      <a:off x="0" y="0"/>
+                      <a:ext cx="5943600" cy="3569335"/>
+                    </a:xfrm>
+                    <a:prstGeom prst="rect">
+                      <a:avLst/>
+                    </a:prstGeom>
+                  </pic:spPr>
+                </pic:pic>
+              </a:graphicData>
+            </a:graphic>
+          </wp:anchor>
+        </w:drawing>
+      </w:r>
     </w:p>
     <w:sectPr>
-      <w:headerReference w:type="default" r:id="rId7"/>
+      <w:headerReference w:type="default" r:id="rId4"/>
+      <w:type w:val="nextPage"/>
       <w:pgSz w:w="12240" w:h="15840"/>
-      <w:pgMar w:top="1440" w:right="1440" w:bottom="1440" w:left="1440" w:header="720" w:footer="720" w:gutter="0"/>
-      <w:cols w:space="720"/>
-      <w:docGrid w:linePitch="360"/>
+      <w:pgMar w:left="1440" w:right="1440" w:header="720" w:top="1440" w:footer="0" w:bottom="1440" w:gutter="0"/>
+      <w:pgNumType w:fmt="decimal"/>
+      <w:formProt w:val="false"/>
+      <w:textDirection w:val="lrTb"/>
+      <w:docGrid w:type="default" w:linePitch="360" w:charSpace="4294965247"/>
     </w:sectPr>
   </w:body>
 </w:document>
 </file>
 
-<file path=word/endnotes.xml><?xml version="1.0" encoding="utf-8"?>
-<w:endnotes xmlns:wpc="http://schemas.microsoft.com/office/word/2010/wordprocessingCanvas" xmlns:cx="http://schemas.microsoft.com/office/drawing/2014/chartex" xmlns:cx1="http://schemas.microsoft.com/office/drawing/2015/9/8/chartex" xmlns:cx2="http://schemas.microsoft.com/office/drawing/2015/10/21/chartex" xmlns:mc="http://schemas.openxmlformats.org/markup-compatibility/2006" xmlns:o="urn:schemas-microsoft-com:office:office" xmlns:r="http://schemas.openxmlformats.org/officeDocument/2006/relationships" xmlns:m="http://schemas.openxmlformats.org/officeDocument/2006/math" xmlns:v="urn:schemas-microsoft-com:vml" xmlns:wp14="http://schemas.microsoft.com/office/word/2010/wordprocessingDrawing" xmlns:wp="http://schemas.openxmlformats.org/drawingml/2006/wordprocessingDrawing" xmlns:w10="urn:schemas-microsoft-com:office:word" xmlns:w="http://schemas.openxmlformats.org/wordprocessingml/2006/main" xmlns:w14="http://schemas.microsoft.com/office/word/2010/wordml" xmlns:w15="http://schemas.microsoft.com/office/word/2012/wordml" xmlns:w16se="http://schemas.microsoft.com/office/word/2015/wordml/symex" xmlns:wpg="http://schemas.microsoft.com/office/word/2010/wordprocessingGroup" xmlns:wpi="http://schemas.microsoft.com/office/word/2010/wordprocessingInk" xmlns:wne="http://schemas.microsoft.com/office/word/2006/wordml" xmlns:wps="http://schemas.microsoft.com/office/word/2010/wordprocessingShape" mc:Ignorable="w14 w15 w16se wp14">
-  <w:endnote w:type="separator" w:id="-1">
-    <w:p>
-      <w:pPr>
-        <w:spacing w:after="0" w:line="240" w:lineRule="auto"/>
-      </w:pPr>
-      <w:r>
-        <w:separator/>
-      </w:r>
-    </w:p>
-  </w:endnote>
-  <w:endnote w:type="continuationSeparator" w:id="0">
-    <w:p>
-      <w:pPr>
-        <w:spacing w:after="0" w:line="240" w:lineRule="auto"/>
-      </w:pPr>
-      <w:r>
-        <w:continuationSeparator/>
-      </w:r>
-    </w:p>
-  </w:endnote>
-</w:endnotes>
-</file>
-
-<file path=word/footnotes.xml><?xml version="1.0" encoding="utf-8"?>
-<w:footnotes xmlns:wpc="http://schemas.microsoft.com/office/word/2010/wordprocessingCanvas" xmlns:cx="http://schemas.microsoft.com/office/drawing/2014/chartex" xmlns:cx1="http://schemas.microsoft.com/office/drawing/2015/9/8/chartex" xmlns:cx2="http://schemas.microsoft.com/office/drawing/2015/10/21/chartex" xmlns:mc="http://schemas.openxmlformats.org/markup-compatibility/2006" xmlns:o="urn:schemas-microsoft-com:office:office" xmlns:r="http://schemas.openxmlformats.org/officeDocument/2006/relationships" xmlns:m="http://schemas.openxmlformats.org/officeDocument/2006/math" xmlns:v="urn:schemas-microsoft-com:vml" xmlns:wp14="http://schemas.microsoft.com/office/word/2010/wordprocessingDrawing" xmlns:wp="http://schemas.openxmlformats.org/drawingml/2006/wordprocessingDrawing" xmlns:w10="urn:schemas-microsoft-com:office:word" xmlns:w="http://schemas.openxmlformats.org/wordprocessingml/2006/main" xmlns:w14="http://schemas.microsoft.com/office/word/2010/wordml" xmlns:w15="http://schemas.microsoft.com/office/word/2012/wordml" xmlns:w16se="http://schemas.microsoft.com/office/word/2015/wordml/symex" xmlns:wpg="http://schemas.microsoft.com/office/word/2010/wordprocessingGroup" xmlns:wpi="http://schemas.microsoft.com/office/word/2010/wordprocessingInk" xmlns:wne="http://schemas.microsoft.com/office/word/2006/wordml" xmlns:wps="http://schemas.microsoft.com/office/word/2010/wordprocessingShape" mc:Ignorable="w14 w15 w16se wp14">
-  <w:footnote w:type="separator" w:id="-1">
-    <w:p>
-      <w:pPr>
-        <w:spacing w:after="0" w:line="240" w:lineRule="auto"/>
-      </w:pPr>
-      <w:r>
-        <w:separator/>
-      </w:r>
-    </w:p>
-  </w:footnote>
-  <w:footnote w:type="continuationSeparator" w:id="0">
-    <w:p>
-      <w:pPr>
-        <w:spacing w:after="0" w:line="240" w:lineRule="auto"/>
-      </w:pPr>
-      <w:r>
-        <w:continuationSeparator/>
-      </w:r>
-    </w:p>
-  </w:footnote>
-</w:footnotes>
-</file>
-
 <file path=word/header1.xml><?xml version="1.0" encoding="utf-8"?>
-<w:hdr xmlns:wpc="http://schemas.microsoft.com/office/word/2010/wordprocessingCanvas" xmlns:cx="http://schemas.microsoft.com/office/drawing/2014/chartex" xmlns:cx1="http://schemas.microsoft.com/office/drawing/2015/9/8/chartex" xmlns:cx2="http://schemas.microsoft.com/office/drawing/2015/10/21/chartex" xmlns:mc="http://schemas.openxmlformats.org/markup-compatibility/2006" xmlns:o="urn:schemas-microsoft-com:office:office" xmlns:r="http://schemas.openxmlformats.org/officeDocument/2006/relationships" xmlns:m="http://schemas.openxmlformats.org/officeDocument/2006/math" xmlns:v="urn:schemas-microsoft-com:vml" xmlns:wp14="http://schemas.microsoft.com/office/word/2010/wordprocessingDrawing" xmlns:wp="http://schemas.openxmlformats.org/drawingml/2006/wordprocessingDrawing" xmlns:w10="urn:schemas-microsoft-com:office:word" xmlns:w="http://schemas.openxmlformats.org/wordprocessingml/2006/main" xmlns:w14="http://schemas.microsoft.com/office/word/2010/wordml" xmlns:w15="http://schemas.microsoft.com/office/word/2012/wordml" xmlns:w16se="http://schemas.microsoft.com/office/word/2015/wordml/symex" xmlns:wpg="http://schemas.microsoft.com/office/word/2010/wordprocessingGroup" xmlns:wpi="http://schemas.microsoft.com/office/word/2010/wordprocessingInk" xmlns:wne="http://schemas.microsoft.com/office/word/2006/wordml" xmlns:wps="http://schemas.microsoft.com/office/word/2010/wordprocessingShape" mc:Ignorable="w14 w15 w16se wp14">
+<w:hdr xmlns:o="urn:schemas-microsoft-com:office:office" xmlns:r="http://schemas.openxmlformats.org/officeDocument/2006/relationships" xmlns:v="urn:schemas-microsoft-com:vml" xmlns:w="http://schemas.openxmlformats.org/wordprocessingml/2006/main" xmlns:w10="urn:schemas-microsoft-com:office:word" xmlns:wp="http://schemas.openxmlformats.org/drawingml/2006/wordprocessingDrawing" xmlns:wps="http://schemas.microsoft.com/office/word/2010/wordprocessingShape" xmlns:wpg="http://schemas.microsoft.com/office/word/2010/wordprocessingGroup" xmlns:mc="http://schemas.openxmlformats.org/markup-compatibility/2006" xmlns:wp14="http://schemas.microsoft.com/office/word/2010/wordprocessingDrawing" xmlns:w14="http://schemas.microsoft.com/office/word/2010/wordml" mc:Ignorable="w14 wp14">
   <w:p>
     <w:pPr>
       <w:pStyle w:val="Header"/>
@@ -372,26 +343,12 @@
     </w:pPr>
     <w:r>
       <w:rPr>
-        <w:rFonts w:ascii="Times New Roman" w:hAnsi="Times New Roman" w:cs="Times New Roman"/>
+        <w:rFonts w:cs="Times New Roman" w:ascii="Times New Roman" w:hAnsi="Times New Roman"/>
         <w:sz w:val="24"/>
         <w:szCs w:val="24"/>
       </w:rPr>
       <w:t>CECS 326: Operating Systems</w:t>
-    </w:r>
-    <w:r>
-      <w:rPr>
-        <w:rFonts w:ascii="Times New Roman" w:hAnsi="Times New Roman" w:cs="Times New Roman"/>
-        <w:sz w:val="24"/>
-        <w:szCs w:val="24"/>
-      </w:rPr>
       <w:tab/>
-    </w:r>
-    <w:r>
-      <w:rPr>
-        <w:rFonts w:ascii="Times New Roman" w:hAnsi="Times New Roman" w:cs="Times New Roman"/>
-        <w:sz w:val="24"/>
-        <w:szCs w:val="24"/>
-      </w:rPr>
       <w:tab/>
       <w:t>Varderes Barsegyan</w:t>
     </w:r>
@@ -407,26 +364,12 @@
     </w:pPr>
     <w:r>
       <w:rPr>
-        <w:rFonts w:ascii="Times New Roman" w:hAnsi="Times New Roman" w:cs="Times New Roman"/>
+        <w:rFonts w:cs="Times New Roman" w:ascii="Times New Roman" w:hAnsi="Times New Roman"/>
         <w:sz w:val="24"/>
         <w:szCs w:val="24"/>
       </w:rPr>
       <w:t>Assignment 1: Threads</w:t>
-    </w:r>
-    <w:r>
-      <w:rPr>
-        <w:rFonts w:ascii="Times New Roman" w:hAnsi="Times New Roman" w:cs="Times New Roman"/>
-        <w:sz w:val="24"/>
-        <w:szCs w:val="24"/>
-      </w:rPr>
       <w:tab/>
-    </w:r>
-    <w:r>
-      <w:rPr>
-        <w:rFonts w:ascii="Times New Roman" w:hAnsi="Times New Roman" w:cs="Times New Roman"/>
-        <w:sz w:val="24"/>
-        <w:szCs w:val="24"/>
-      </w:rPr>
       <w:tab/>
       <w:t>016163470</w:t>
     </w:r>
@@ -442,36 +385,12 @@
     </w:pPr>
     <w:r>
       <w:rPr>
-        <w:rFonts w:ascii="Times New Roman" w:hAnsi="Times New Roman" w:cs="Times New Roman"/>
+        <w:rFonts w:cs="Times New Roman" w:ascii="Times New Roman" w:hAnsi="Times New Roman"/>
         <w:sz w:val="24"/>
         <w:szCs w:val="24"/>
       </w:rPr>
-      <w:t xml:space="preserve">Anthony </w:t>
-    </w:r>
-    <w:proofErr w:type="spellStart"/>
-    <w:r>
-      <w:rPr>
-        <w:rFonts w:ascii="Times New Roman" w:hAnsi="Times New Roman" w:cs="Times New Roman"/>
-        <w:sz w:val="24"/>
-        <w:szCs w:val="24"/>
-      </w:rPr>
-      <w:t>Giacalone</w:t>
-    </w:r>
-    <w:proofErr w:type="spellEnd"/>
-    <w:r>
-      <w:rPr>
-        <w:rFonts w:ascii="Times New Roman" w:hAnsi="Times New Roman" w:cs="Times New Roman"/>
-        <w:sz w:val="24"/>
-        <w:szCs w:val="24"/>
-      </w:rPr>
+      <w:t>Anthony Giacalone</w:t>
       <w:tab/>
-    </w:r>
-    <w:r>
-      <w:rPr>
-        <w:rFonts w:ascii="Times New Roman" w:hAnsi="Times New Roman" w:cs="Times New Roman"/>
-        <w:sz w:val="24"/>
-        <w:szCs w:val="24"/>
-      </w:rPr>
       <w:tab/>
       <w:t>Due: 9/22/2016</w:t>
     </w:r>
@@ -480,33 +399,31 @@
 </file>
 
 <file path=word/styles.xml><?xml version="1.0" encoding="utf-8"?>
-<w:styles xmlns:mc="http://schemas.openxmlformats.org/markup-compatibility/2006" xmlns:r="http://schemas.openxmlformats.org/officeDocument/2006/relationships" xmlns:w="http://schemas.openxmlformats.org/wordprocessingml/2006/main" xmlns:w14="http://schemas.microsoft.com/office/word/2010/wordml" xmlns:w15="http://schemas.microsoft.com/office/word/2012/wordml" xmlns:w16se="http://schemas.microsoft.com/office/word/2015/wordml/symex" mc:Ignorable="w14 w15 w16se">
+<w:styles xmlns:w="http://schemas.openxmlformats.org/wordprocessingml/2006/main" xmlns:w14="http://schemas.microsoft.com/office/word/2010/wordml" xmlns:mc="http://schemas.openxmlformats.org/markup-compatibility/2006" mc:Ignorable="w14">
   <w:docDefaults>
     <w:rPrDefault>
       <w:rPr>
-        <w:rFonts w:asciiTheme="minorHAnsi" w:eastAsiaTheme="minorHAnsi" w:hAnsiTheme="minorHAnsi" w:cstheme="minorBidi"/>
+        <w:rFonts w:ascii="Calibri" w:hAnsi="Calibri" w:eastAsia="Calibri" w:cs="" w:asciiTheme="minorHAnsi" w:cstheme="minorBidi" w:eastAsiaTheme="minorHAnsi" w:hAnsiTheme="minorHAnsi"/>
         <w:sz w:val="22"/>
         <w:szCs w:val="22"/>
         <w:lang w:val="en-US" w:eastAsia="en-US" w:bidi="ar-SA"/>
       </w:rPr>
     </w:rPrDefault>
     <w:pPrDefault>
-      <w:pPr>
-        <w:spacing w:after="160" w:line="259" w:lineRule="auto"/>
-      </w:pPr>
+      <w:pPr/>
     </w:pPrDefault>
   </w:docDefaults>
   <w:latentStyles w:defLockedState="0" w:defUIPriority="99" w:defSemiHidden="0" w:defUnhideWhenUsed="0" w:defQFormat="0" w:count="372">
     <w:lsdException w:name="Normal" w:uiPriority="0" w:qFormat="1"/>
     <w:lsdException w:name="heading 1" w:uiPriority="9" w:qFormat="1"/>
-    <w:lsdException w:name="heading 2" w:semiHidden="1" w:uiPriority="9" w:unhideWhenUsed="1" w:qFormat="1"/>
-    <w:lsdException w:name="heading 3" w:semiHidden="1" w:uiPriority="9" w:unhideWhenUsed="1" w:qFormat="1"/>
-    <w:lsdException w:name="heading 4" w:semiHidden="1" w:uiPriority="9" w:unhideWhenUsed="1" w:qFormat="1"/>
-    <w:lsdException w:name="heading 5" w:semiHidden="1" w:uiPriority="9" w:unhideWhenUsed="1" w:qFormat="1"/>
-    <w:lsdException w:name="heading 6" w:semiHidden="1" w:uiPriority="9" w:unhideWhenUsed="1" w:qFormat="1"/>
-    <w:lsdException w:name="heading 7" w:semiHidden="1" w:uiPriority="9" w:unhideWhenUsed="1" w:qFormat="1"/>
-    <w:lsdException w:name="heading 8" w:semiHidden="1" w:uiPriority="9" w:unhideWhenUsed="1" w:qFormat="1"/>
-    <w:lsdException w:name="heading 9" w:semiHidden="1" w:uiPriority="9" w:unhideWhenUsed="1" w:qFormat="1"/>
+    <w:lsdException w:name="heading 2" w:uiPriority="9" w:semiHidden="1" w:unhideWhenUsed="1" w:qFormat="1"/>
+    <w:lsdException w:name="heading 3" w:uiPriority="9" w:semiHidden="1" w:unhideWhenUsed="1" w:qFormat="1"/>
+    <w:lsdException w:name="heading 4" w:uiPriority="9" w:semiHidden="1" w:unhideWhenUsed="1" w:qFormat="1"/>
+    <w:lsdException w:name="heading 5" w:uiPriority="9" w:semiHidden="1" w:unhideWhenUsed="1" w:qFormat="1"/>
+    <w:lsdException w:name="heading 6" w:uiPriority="9" w:semiHidden="1" w:unhideWhenUsed="1" w:qFormat="1"/>
+    <w:lsdException w:name="heading 7" w:uiPriority="9" w:semiHidden="1" w:unhideWhenUsed="1" w:qFormat="1"/>
+    <w:lsdException w:name="heading 8" w:uiPriority="9" w:semiHidden="1" w:unhideWhenUsed="1" w:qFormat="1"/>
+    <w:lsdException w:name="heading 9" w:uiPriority="9" w:semiHidden="1" w:unhideWhenUsed="1" w:qFormat="1"/>
     <w:lsdException w:name="index 1" w:semiHidden="1" w:unhideWhenUsed="1"/>
     <w:lsdException w:name="index 2" w:semiHidden="1" w:unhideWhenUsed="1"/>
     <w:lsdException w:name="index 3" w:semiHidden="1" w:unhideWhenUsed="1"/>
@@ -516,22 +433,22 @@
     <w:lsdException w:name="index 7" w:semiHidden="1" w:unhideWhenUsed="1"/>
     <w:lsdException w:name="index 8" w:semiHidden="1" w:unhideWhenUsed="1"/>
     <w:lsdException w:name="index 9" w:semiHidden="1" w:unhideWhenUsed="1"/>
-    <w:lsdException w:name="toc 1" w:semiHidden="1" w:uiPriority="39" w:unhideWhenUsed="1"/>
-    <w:lsdException w:name="toc 2" w:semiHidden="1" w:uiPriority="39" w:unhideWhenUsed="1"/>
-    <w:lsdException w:name="toc 3" w:semiHidden="1" w:uiPriority="39" w:unhideWhenUsed="1"/>
-    <w:lsdException w:name="toc 4" w:semiHidden="1" w:uiPriority="39" w:unhideWhenUsed="1"/>
-    <w:lsdException w:name="toc 5" w:semiHidden="1" w:uiPriority="39" w:unhideWhenUsed="1"/>
-    <w:lsdException w:name="toc 6" w:semiHidden="1" w:uiPriority="39" w:unhideWhenUsed="1"/>
-    <w:lsdException w:name="toc 7" w:semiHidden="1" w:uiPriority="39" w:unhideWhenUsed="1"/>
-    <w:lsdException w:name="toc 8" w:semiHidden="1" w:uiPriority="39" w:unhideWhenUsed="1"/>
-    <w:lsdException w:name="toc 9" w:semiHidden="1" w:uiPriority="39" w:unhideWhenUsed="1"/>
+    <w:lsdException w:name="toc 1" w:uiPriority="39" w:semiHidden="1" w:unhideWhenUsed="1"/>
+    <w:lsdException w:name="toc 2" w:uiPriority="39" w:semiHidden="1" w:unhideWhenUsed="1"/>
+    <w:lsdException w:name="toc 3" w:uiPriority="39" w:semiHidden="1" w:unhideWhenUsed="1"/>
+    <w:lsdException w:name="toc 4" w:uiPriority="39" w:semiHidden="1" w:unhideWhenUsed="1"/>
+    <w:lsdException w:name="toc 5" w:uiPriority="39" w:semiHidden="1" w:unhideWhenUsed="1"/>
+    <w:lsdException w:name="toc 6" w:uiPriority="39" w:semiHidden="1" w:unhideWhenUsed="1"/>
+    <w:lsdException w:name="toc 7" w:uiPriority="39" w:semiHidden="1" w:unhideWhenUsed="1"/>
+    <w:lsdException w:name="toc 8" w:uiPriority="39" w:semiHidden="1" w:unhideWhenUsed="1"/>
+    <w:lsdException w:name="toc 9" w:uiPriority="39" w:semiHidden="1" w:unhideWhenUsed="1"/>
     <w:lsdException w:name="Normal Indent" w:semiHidden="1" w:unhideWhenUsed="1"/>
     <w:lsdException w:name="footnote text" w:semiHidden="1" w:unhideWhenUsed="1"/>
     <w:lsdException w:name="annotation text" w:semiHidden="1" w:unhideWhenUsed="1"/>
     <w:lsdException w:name="header" w:semiHidden="1" w:unhideWhenUsed="1"/>
     <w:lsdException w:name="footer" w:semiHidden="1" w:unhideWhenUsed="1"/>
     <w:lsdException w:name="index heading" w:semiHidden="1" w:unhideWhenUsed="1"/>
-    <w:lsdException w:name="caption" w:semiHidden="1" w:uiPriority="35" w:unhideWhenUsed="1" w:qFormat="1"/>
+    <w:lsdException w:name="caption" w:uiPriority="35" w:semiHidden="1" w:unhideWhenUsed="1" w:qFormat="1"/>
     <w:lsdException w:name="table of figures" w:semiHidden="1" w:unhideWhenUsed="1"/>
     <w:lsdException w:name="envelope address" w:semiHidden="1" w:unhideWhenUsed="1"/>
     <w:lsdException w:name="envelope return" w:semiHidden="1" w:unhideWhenUsed="1"/>
@@ -562,7 +479,7 @@
     <w:lsdException w:name="Title" w:uiPriority="10" w:qFormat="1"/>
     <w:lsdException w:name="Closing" w:semiHidden="1" w:unhideWhenUsed="1"/>
     <w:lsdException w:name="Signature" w:semiHidden="1" w:unhideWhenUsed="1"/>
-    <w:lsdException w:name="Default Paragraph Font" w:semiHidden="1" w:uiPriority="1" w:unhideWhenUsed="1"/>
+    <w:lsdException w:name="Default Paragraph Font" w:uiPriority="1" w:semiHidden="1" w:unhideWhenUsed="1"/>
     <w:lsdException w:name="Body Text" w:semiHidden="1" w:unhideWhenUsed="1"/>
     <w:lsdException w:name="Body Text Indent" w:semiHidden="1" w:unhideWhenUsed="1"/>
     <w:lsdException w:name="List Continue" w:semiHidden="1" w:unhideWhenUsed="1"/>
@@ -762,8 +679,8 @@
     <w:lsdException w:name="Subtle Reference" w:uiPriority="31" w:qFormat="1"/>
     <w:lsdException w:name="Intense Reference" w:uiPriority="32" w:qFormat="1"/>
     <w:lsdException w:name="Book Title" w:uiPriority="33" w:qFormat="1"/>
-    <w:lsdException w:name="Bibliography" w:semiHidden="1" w:uiPriority="37" w:unhideWhenUsed="1"/>
-    <w:lsdException w:name="TOC Heading" w:semiHidden="1" w:uiPriority="39" w:unhideWhenUsed="1" w:qFormat="1"/>
+    <w:lsdException w:name="Bibliography" w:uiPriority="37" w:semiHidden="1" w:unhideWhenUsed="1"/>
+    <w:lsdException w:name="TOC Heading" w:uiPriority="39" w:semiHidden="1" w:unhideWhenUsed="1" w:qFormat="1"/>
     <w:lsdException w:name="Plain Table 1" w:uiPriority="41"/>
     <w:lsdException w:name="Plain Table 2" w:uiPriority="42"/>
     <w:lsdException w:name="Plain Table 3" w:uiPriority="43"/>
@@ -870,15 +787,156 @@
     <w:lsdException w:name="List Table 7 Colorful Accent 6" w:uiPriority="52"/>
     <w:lsdException w:name="Mention" w:semiHidden="1" w:unhideWhenUsed="1"/>
   </w:latentStyles>
-  <w:style w:type="paragraph" w:default="1" w:styleId="Normal">
+  <w:style w:type="paragraph" w:styleId="Normal" w:default="1">
     <w:name w:val="Normal"/>
     <w:qFormat/>
-  </w:style>
-  <w:style w:type="character" w:default="1" w:styleId="DefaultParagraphFont">
+    <w:pPr>
+      <w:widowControl/>
+      <w:bidi w:val="0"/>
+      <w:spacing w:lineRule="auto" w:line="259" w:before="0" w:after="160"/>
+      <w:jc w:val="left"/>
+    </w:pPr>
+    <w:rPr>
+      <w:rFonts w:ascii="Calibri" w:hAnsi="Calibri" w:eastAsia="Calibri" w:cs="" w:asciiTheme="minorHAnsi" w:cstheme="minorBidi" w:eastAsiaTheme="minorHAnsi" w:hAnsiTheme="minorHAnsi"/>
+      <w:color w:val="auto"/>
+      <w:sz w:val="22"/>
+      <w:szCs w:val="22"/>
+      <w:lang w:val="en-US" w:eastAsia="en-US" w:bidi="ar-SA"/>
+    </w:rPr>
+  </w:style>
+  <w:style w:type="character" w:styleId="DefaultParagraphFont" w:default="1">
     <w:name w:val="Default Paragraph Font"/>
     <w:uiPriority w:val="1"/>
     <w:semiHidden/>
     <w:unhideWhenUsed/>
+    <w:qFormat/>
+    <w:rPr/>
+  </w:style>
+  <w:style w:type="character" w:styleId="HeaderChar" w:customStyle="1">
+    <w:name w:val="Header Char"/>
+    <w:basedOn w:val="DefaultParagraphFont"/>
+    <w:link w:val="Header"/>
+    <w:uiPriority w:val="99"/>
+    <w:qFormat/>
+    <w:rsid w:val="00bd10ba"/>
+    <w:rPr/>
+  </w:style>
+  <w:style w:type="character" w:styleId="FooterChar" w:customStyle="1">
+    <w:name w:val="Footer Char"/>
+    <w:basedOn w:val="DefaultParagraphFont"/>
+    <w:link w:val="Footer"/>
+    <w:uiPriority w:val="99"/>
+    <w:qFormat/>
+    <w:rsid w:val="00bd10ba"/>
+    <w:rPr/>
+  </w:style>
+  <w:style w:type="character" w:styleId="InternetLink">
+    <w:name w:val="Internet Link"/>
+    <w:basedOn w:val="DefaultParagraphFont"/>
+    <w:uiPriority w:val="99"/>
+    <w:unhideWhenUsed/>
+    <w:rsid w:val="00110b93"/>
+    <w:rPr>
+      <w:color w:val="0563C1" w:themeColor="hyperlink"/>
+      <w:u w:val="single"/>
+    </w:rPr>
+  </w:style>
+  <w:style w:type="paragraph" w:styleId="Heading">
+    <w:name w:val="Heading"/>
+    <w:basedOn w:val="Normal"/>
+    <w:next w:val="TextBody"/>
+    <w:qFormat/>
+    <w:pPr>
+      <w:keepNext/>
+      <w:spacing w:before="240" w:after="120"/>
+    </w:pPr>
+    <w:rPr>
+      <w:rFonts w:ascii="Liberation Sans" w:hAnsi="Liberation Sans" w:eastAsia="Noto Sans CJK SC Regular" w:cs="FreeSans"/>
+      <w:sz w:val="28"/>
+      <w:szCs w:val="28"/>
+    </w:rPr>
+  </w:style>
+  <w:style w:type="paragraph" w:styleId="TextBody">
+    <w:name w:val="Body Text"/>
+    <w:basedOn w:val="Normal"/>
+    <w:pPr>
+      <w:spacing w:lineRule="auto" w:line="288" w:before="0" w:after="140"/>
+    </w:pPr>
+    <w:rPr/>
+  </w:style>
+  <w:style w:type="paragraph" w:styleId="List">
+    <w:name w:val="List"/>
+    <w:basedOn w:val="TextBody"/>
+    <w:pPr/>
+    <w:rPr>
+      <w:rFonts w:cs="FreeSans"/>
+    </w:rPr>
+  </w:style>
+  <w:style w:type="paragraph" w:styleId="Caption">
+    <w:name w:val="Caption"/>
+    <w:basedOn w:val="Normal"/>
+    <w:qFormat/>
+    <w:pPr>
+      <w:suppressLineNumbers/>
+      <w:spacing w:before="120" w:after="120"/>
+    </w:pPr>
+    <w:rPr>
+      <w:rFonts w:cs="FreeSans"/>
+      <w:i/>
+      <w:iCs/>
+      <w:sz w:val="24"/>
+      <w:szCs w:val="24"/>
+    </w:rPr>
+  </w:style>
+  <w:style w:type="paragraph" w:styleId="Index">
+    <w:name w:val="Index"/>
+    <w:basedOn w:val="Normal"/>
+    <w:qFormat/>
+    <w:pPr>
+      <w:suppressLineNumbers/>
+    </w:pPr>
+    <w:rPr>
+      <w:rFonts w:cs="FreeSans"/>
+    </w:rPr>
+  </w:style>
+  <w:style w:type="paragraph" w:styleId="Header">
+    <w:name w:val="Header"/>
+    <w:basedOn w:val="Normal"/>
+    <w:link w:val="HeaderChar"/>
+    <w:uiPriority w:val="99"/>
+    <w:unhideWhenUsed/>
+    <w:rsid w:val="00bd10ba"/>
+    <w:pPr>
+      <w:tabs>
+        <w:tab w:val="center" w:pos="4680" w:leader="none"/>
+        <w:tab w:val="right" w:pos="9360" w:leader="none"/>
+      </w:tabs>
+      <w:spacing w:lineRule="auto" w:line="240" w:before="0" w:after="0"/>
+    </w:pPr>
+    <w:rPr/>
+  </w:style>
+  <w:style w:type="paragraph" w:styleId="Footer">
+    <w:name w:val="Footer"/>
+    <w:basedOn w:val="Normal"/>
+    <w:link w:val="FooterChar"/>
+    <w:uiPriority w:val="99"/>
+    <w:unhideWhenUsed/>
+    <w:rsid w:val="00bd10ba"/>
+    <w:pPr>
+      <w:tabs>
+        <w:tab w:val="center" w:pos="4680" w:leader="none"/>
+        <w:tab w:val="right" w:pos="9360" w:leader="none"/>
+      </w:tabs>
+      <w:spacing w:lineRule="auto" w:line="240" w:before="0" w:after="0"/>
+    </w:pPr>
+    <w:rPr/>
+  </w:style>
+  <w:style w:type="numbering" w:styleId="NoList" w:default="1">
+    <w:name w:val="No List"/>
+    <w:uiPriority w:val="99"/>
+    <w:semiHidden/>
+    <w:unhideWhenUsed/>
+    <w:qFormat/>
   </w:style>
   <w:style w:type="table" w:default="1" w:styleId="TableNormal">
     <w:name w:val="Normal Table"/>
@@ -894,67 +952,6 @@
         <w:right w:w="108" w:type="dxa"/>
       </w:tblCellMar>
     </w:tblPr>
-  </w:style>
-  <w:style w:type="numbering" w:default="1" w:styleId="NoList">
-    <w:name w:val="No List"/>
-    <w:uiPriority w:val="99"/>
-    <w:semiHidden/>
-    <w:unhideWhenUsed/>
-  </w:style>
-  <w:style w:type="paragraph" w:styleId="Header">
-    <w:name w:val="header"/>
-    <w:basedOn w:val="Normal"/>
-    <w:link w:val="HeaderChar"/>
-    <w:uiPriority w:val="99"/>
-    <w:unhideWhenUsed/>
-    <w:rsid w:val="00BD10BA"/>
-    <w:pPr>
-      <w:tabs>
-        <w:tab w:val="center" w:pos="4680"/>
-        <w:tab w:val="right" w:pos="9360"/>
-      </w:tabs>
-      <w:spacing w:after="0" w:line="240" w:lineRule="auto"/>
-    </w:pPr>
-  </w:style>
-  <w:style w:type="character" w:customStyle="1" w:styleId="HeaderChar">
-    <w:name w:val="Header Char"/>
-    <w:basedOn w:val="DefaultParagraphFont"/>
-    <w:link w:val="Header"/>
-    <w:uiPriority w:val="99"/>
-    <w:rsid w:val="00BD10BA"/>
-  </w:style>
-  <w:style w:type="paragraph" w:styleId="Footer">
-    <w:name w:val="footer"/>
-    <w:basedOn w:val="Normal"/>
-    <w:link w:val="FooterChar"/>
-    <w:uiPriority w:val="99"/>
-    <w:unhideWhenUsed/>
-    <w:rsid w:val="00BD10BA"/>
-    <w:pPr>
-      <w:tabs>
-        <w:tab w:val="center" w:pos="4680"/>
-        <w:tab w:val="right" w:pos="9360"/>
-      </w:tabs>
-      <w:spacing w:after="0" w:line="240" w:lineRule="auto"/>
-    </w:pPr>
-  </w:style>
-  <w:style w:type="character" w:customStyle="1" w:styleId="FooterChar">
-    <w:name w:val="Footer Char"/>
-    <w:basedOn w:val="DefaultParagraphFont"/>
-    <w:link w:val="Footer"/>
-    <w:uiPriority w:val="99"/>
-    <w:rsid w:val="00BD10BA"/>
-  </w:style>
-  <w:style w:type="character" w:styleId="Hyperlink">
-    <w:name w:val="Hyperlink"/>
-    <w:basedOn w:val="DefaultParagraphFont"/>
-    <w:uiPriority w:val="99"/>
-    <w:unhideWhenUsed/>
-    <w:rsid w:val="00110B93"/>
-    <w:rPr>
-      <w:color w:val="0563C1" w:themeColor="hyperlink"/>
-      <w:u w:val="single"/>
-    </w:rPr>
   </w:style>
 </w:styles>
 </file>

</xml_diff>

<commit_message>
Completed 326 assignment 1
</commit_message>
<xml_diff>
--- a/CECS326_OperatingSystems/Assignment1_Threads/Assignment1_Results.docx
+++ b/CECS326_OperatingSystems/Assignment1_Threads/Assignment1_Results.docx
@@ -1,34 +1,22 @@
 
 <file path=word/document.xml><?xml version="1.0" encoding="utf-8"?>
-<w:document xmlns:o="urn:schemas-microsoft-com:office:office" xmlns:r="http://schemas.openxmlformats.org/officeDocument/2006/relationships" xmlns:v="urn:schemas-microsoft-com:vml" xmlns:w="http://schemas.openxmlformats.org/wordprocessingml/2006/main" xmlns:w10="urn:schemas-microsoft-com:office:word" xmlns:wp="http://schemas.openxmlformats.org/drawingml/2006/wordprocessingDrawing" xmlns:wps="http://schemas.microsoft.com/office/word/2010/wordprocessingShape" xmlns:wpg="http://schemas.microsoft.com/office/word/2010/wordprocessingGroup" xmlns:mc="http://schemas.openxmlformats.org/markup-compatibility/2006" xmlns:wp14="http://schemas.microsoft.com/office/word/2010/wordprocessingDrawing" xmlns:w14="http://schemas.microsoft.com/office/word/2010/wordml" mc:Ignorable="w14 wp14">
+<w:document xmlns:wpc="http://schemas.microsoft.com/office/word/2010/wordprocessingCanvas" xmlns:cx="http://schemas.microsoft.com/office/drawing/2014/chartex" xmlns:cx1="http://schemas.microsoft.com/office/drawing/2015/9/8/chartex" xmlns:cx2="http://schemas.microsoft.com/office/drawing/2015/10/21/chartex" xmlns:mc="http://schemas.openxmlformats.org/markup-compatibility/2006" xmlns:o="urn:schemas-microsoft-com:office:office" xmlns:r="http://schemas.openxmlformats.org/officeDocument/2006/relationships" xmlns:m="http://schemas.openxmlformats.org/officeDocument/2006/math" xmlns:v="urn:schemas-microsoft-com:vml" xmlns:wp14="http://schemas.microsoft.com/office/word/2010/wordprocessingDrawing" xmlns:wp="http://schemas.openxmlformats.org/drawingml/2006/wordprocessingDrawing" xmlns:w10="urn:schemas-microsoft-com:office:word" xmlns:w="http://schemas.openxmlformats.org/wordprocessingml/2006/main" xmlns:w14="http://schemas.microsoft.com/office/word/2010/wordml" xmlns:w15="http://schemas.microsoft.com/office/word/2012/wordml" xmlns:w16se="http://schemas.microsoft.com/office/word/2015/wordml/symex" xmlns:wpg="http://schemas.microsoft.com/office/word/2010/wordprocessingGroup" xmlns:wpi="http://schemas.microsoft.com/office/word/2010/wordprocessingInk" xmlns:wne="http://schemas.microsoft.com/office/word/2006/wordml" xmlns:wps="http://schemas.microsoft.com/office/word/2010/wordprocessingShape" mc:Ignorable="w14 w15 w16se wp14">
   <w:body>
     <w:p>
       <w:pPr>
-        <w:pStyle w:val="Normal"/>
         <w:rPr>
           <w:rFonts w:ascii="Times New Roman" w:hAnsi="Times New Roman" w:cs="Times New Roman"/>
           <w:b/>
-          <w:b/>
           <w:sz w:val="24"/>
           <w:szCs w:val="24"/>
         </w:rPr>
       </w:pPr>
-      <w:r>
-        <w:rPr>
-          <w:rFonts w:cs="Times New Roman" w:ascii="Times New Roman" w:hAnsi="Times New Roman"/>
-          <w:b/>
-          <w:sz w:val="24"/>
-          <w:szCs w:val="24"/>
-        </w:rPr>
-      </w:r>
     </w:p>
     <w:p>
       <w:pPr>
-        <w:pStyle w:val="Normal"/>
         <w:jc w:val="center"/>
         <w:rPr>
           <w:rFonts w:ascii="Times New Roman" w:hAnsi="Times New Roman" w:cs="Times New Roman"/>
-          <w:b/>
           <w:b/>
           <w:sz w:val="32"/>
           <w:szCs w:val="24"/>
@@ -36,7 +24,7 @@
       </w:pPr>
       <w:r>
         <w:rPr>
-          <w:rFonts w:cs="Times New Roman" w:ascii="Times New Roman" w:hAnsi="Times New Roman"/>
+          <w:rFonts w:ascii="Times New Roman" w:hAnsi="Times New Roman" w:cs="Times New Roman"/>
           <w:b/>
           <w:sz w:val="32"/>
           <w:szCs w:val="24"/>
@@ -45,23 +33,45 @@
       </w:r>
     </w:p>
     <w:p>
-      <w:pPr>
-        <w:pStyle w:val="Normal"/>
-        <w:rPr/>
-      </w:pPr>
-      <w:r>
-        <w:rPr>
-          <w:rFonts w:cs="Times New Roman" w:ascii="Times New Roman" w:hAnsi="Times New Roman"/>
-          <w:sz w:val="24"/>
-          <w:szCs w:val="24"/>
-        </w:rPr>
-        <w:t xml:space="preserve">In this assignment we used the pthread library to demonstrate a simple use of threads. In particular, we had to create a child thread from a parent thread and kill the child thread when the ‘Enter’ key is read in the parent thread. The source code for accomplishing this is written in C and ran on an Ubuntu. It can be accessed </w:t>
-      </w:r>
-      <w:hyperlink r:id="rId2">
+      <w:r>
+        <w:rPr>
+          <w:rFonts w:ascii="Times New Roman" w:hAnsi="Times New Roman" w:cs="Times New Roman"/>
+          <w:sz w:val="24"/>
+          <w:szCs w:val="24"/>
+        </w:rPr>
+        <w:t xml:space="preserve">In this assignment we used the </w:t>
+      </w:r>
+      <w:proofErr w:type="spellStart"/>
+      <w:r>
+        <w:rPr>
+          <w:rFonts w:ascii="Times New Roman" w:hAnsi="Times New Roman" w:cs="Times New Roman"/>
+          <w:sz w:val="24"/>
+          <w:szCs w:val="24"/>
+        </w:rPr>
+        <w:t>pthread</w:t>
+      </w:r>
+      <w:proofErr w:type="spellEnd"/>
+      <w:r>
+        <w:rPr>
+          <w:rFonts w:ascii="Times New Roman" w:hAnsi="Times New Roman" w:cs="Times New Roman"/>
+          <w:sz w:val="24"/>
+          <w:szCs w:val="24"/>
+        </w:rPr>
+        <w:t xml:space="preserve"> library to demonstrate a simple use of threads. In particular, we had to create a child thread from a parent thread and kill the child thread when the ‘Enter’ key is read in the parent thread. The source code for acco</w:t>
+      </w:r>
+      <w:r>
+        <w:rPr>
+          <w:rFonts w:ascii="Times New Roman" w:hAnsi="Times New Roman" w:cs="Times New Roman"/>
+          <w:sz w:val="24"/>
+          <w:szCs w:val="24"/>
+        </w:rPr>
+        <w:t xml:space="preserve">mplishing this is written in C and ran on an Ubuntu. It can be accessed </w:t>
+      </w:r>
+      <w:hyperlink r:id="rId6">
         <w:r>
           <w:rPr>
             <w:rStyle w:val="InternetLink"/>
-            <w:rFonts w:cs="Times New Roman" w:ascii="Times New Roman" w:hAnsi="Times New Roman"/>
+            <w:rFonts w:ascii="Times New Roman" w:hAnsi="Times New Roman" w:cs="Times New Roman"/>
             <w:sz w:val="24"/>
             <w:szCs w:val="24"/>
           </w:rPr>
@@ -70,7 +80,7 @@
       </w:hyperlink>
       <w:r>
         <w:rPr>
-          <w:rFonts w:cs="Times New Roman" w:ascii="Times New Roman" w:hAnsi="Times New Roman"/>
+          <w:rFonts w:ascii="Times New Roman" w:hAnsi="Times New Roman" w:cs="Times New Roman"/>
           <w:sz w:val="24"/>
           <w:szCs w:val="24"/>
         </w:rPr>
@@ -79,97 +89,137 @@
     </w:p>
     <w:p>
       <w:pPr>
-        <w:pStyle w:val="Normal"/>
-        <w:rPr>
-          <w:rFonts w:ascii="Times New Roman" w:hAnsi="Times New Roman" w:cs="Times New Roman"/>
+        <w:rPr>
+          <w:rFonts w:ascii="Times New Roman" w:hAnsi="Times New Roman" w:cs="Times New Roman"/>
+          <w:b/>
           <w:sz w:val="24"/>
           <w:szCs w:val="24"/>
         </w:rPr>
       </w:pPr>
       <w:r>
         <w:rPr>
-          <w:rFonts w:cs="Times New Roman" w:ascii="Times New Roman" w:hAnsi="Times New Roman"/>
-          <w:sz w:val="24"/>
-          <w:szCs w:val="24"/>
-        </w:rPr>
+          <w:rFonts w:ascii="Times New Roman" w:hAnsi="Times New Roman" w:cs="Times New Roman"/>
+          <w:b/>
+          <w:sz w:val="24"/>
+          <w:szCs w:val="24"/>
+        </w:rPr>
+        <w:t>Question 1:</w:t>
       </w:r>
     </w:p>
     <w:p>
       <w:pPr>
-        <w:pStyle w:val="Normal"/>
+        <w:rPr>
+          <w:rFonts w:ascii="Times New Roman" w:hAnsi="Times New Roman" w:cs="Times New Roman"/>
+          <w:sz w:val="24"/>
+          <w:szCs w:val="24"/>
+        </w:rPr>
+      </w:pPr>
+      <w:r>
+        <w:rPr>
+          <w:rFonts w:ascii="Times New Roman" w:hAnsi="Times New Roman" w:cs="Times New Roman"/>
+          <w:sz w:val="24"/>
+          <w:szCs w:val="24"/>
+        </w:rPr>
+        <w:t>The operating system represents each proces</w:t>
+      </w:r>
+      <w:r>
+        <w:rPr>
+          <w:rFonts w:ascii="Times New Roman" w:hAnsi="Times New Roman" w:cs="Times New Roman"/>
+          <w:sz w:val="24"/>
+          <w:szCs w:val="24"/>
+        </w:rPr>
+        <w:t xml:space="preserve">s using a </w:t>
+      </w:r>
+      <w:r>
         <w:rPr>
           <w:rFonts w:ascii="Times New Roman" w:hAnsi="Times New Roman" w:cs="Times New Roman"/>
           <w:b/>
+          <w:sz w:val="24"/>
+          <w:szCs w:val="24"/>
+        </w:rPr>
+        <w:t xml:space="preserve">process control block (PCB). </w:t>
+      </w:r>
+      <w:r>
+        <w:rPr>
+          <w:rFonts w:ascii="Times New Roman" w:hAnsi="Times New Roman" w:cs="Times New Roman"/>
+          <w:sz w:val="24"/>
+          <w:szCs w:val="24"/>
+        </w:rPr>
+        <w:t xml:space="preserve">The PCB includes all of the information about the process, namely its </w:t>
+      </w:r>
+      <w:r>
+        <w:rPr>
+          <w:rFonts w:ascii="Times New Roman" w:hAnsi="Times New Roman" w:cs="Times New Roman"/>
           <w:b/>
           <w:sz w:val="24"/>
           <w:szCs w:val="24"/>
         </w:rPr>
-      </w:pPr>
-      <w:r>
-        <w:rPr>
-          <w:rFonts w:cs="Times New Roman" w:ascii="Times New Roman" w:hAnsi="Times New Roman"/>
-          <w:b/>
-          <w:sz w:val="24"/>
-          <w:szCs w:val="24"/>
-        </w:rPr>
-        <w:t>Question 1:</w:t>
+        <w:t xml:space="preserve">I/O status information. </w:t>
+      </w:r>
+      <w:r>
+        <w:rPr>
+          <w:rFonts w:ascii="Times New Roman" w:hAnsi="Times New Roman" w:cs="Times New Roman"/>
+          <w:sz w:val="24"/>
+          <w:szCs w:val="24"/>
+        </w:rPr>
+        <w:t>This portion includes the list of devices that are allocated to the corresponding process.   When a process is multithreade</w:t>
+      </w:r>
+      <w:r>
+        <w:rPr>
+          <w:rFonts w:ascii="Times New Roman" w:hAnsi="Times New Roman" w:cs="Times New Roman"/>
+          <w:sz w:val="24"/>
+          <w:szCs w:val="24"/>
+        </w:rPr>
+        <w:t>d, its PCB is expanded to allow multiple threads to access the same information and resources specified within the PCB. In our case, a separate thread is continuously printing messages while the main thread is waiting for a keyboard input.  This is possibl</w:t>
+      </w:r>
+      <w:r>
+        <w:rPr>
+          <w:rFonts w:ascii="Times New Roman" w:hAnsi="Times New Roman" w:cs="Times New Roman"/>
+          <w:sz w:val="24"/>
+          <w:szCs w:val="24"/>
+        </w:rPr>
+        <w:t>e because of the reasons mentioned above: multiple threads within processes share resources specified within the PCB of the process.  A new thread does not steal access to a particular resource of I/O device when it is created, and therefore one thread cou</w:t>
+      </w:r>
+      <w:r>
+        <w:rPr>
+          <w:rFonts w:ascii="Times New Roman" w:hAnsi="Times New Roman" w:cs="Times New Roman"/>
+          <w:sz w:val="24"/>
+          <w:szCs w:val="24"/>
+        </w:rPr>
+        <w:t>ld hang out while another waits for inp</w:t>
+      </w:r>
+      <w:bookmarkStart w:id="0" w:name="_GoBack"/>
+      <w:bookmarkEnd w:id="0"/>
+      <w:r>
+        <w:rPr>
+          <w:rFonts w:ascii="Times New Roman" w:hAnsi="Times New Roman" w:cs="Times New Roman"/>
+          <w:sz w:val="24"/>
+          <w:szCs w:val="24"/>
+        </w:rPr>
+        <w:t xml:space="preserve">ut.  </w:t>
       </w:r>
     </w:p>
     <w:p>
       <w:pPr>
-        <w:pStyle w:val="Normal"/>
-        <w:rPr>
-          <w:rFonts w:ascii="Times New Roman" w:hAnsi="Times New Roman" w:cs="Times New Roman"/>
+        <w:rPr>
+          <w:rFonts w:ascii="Times New Roman" w:hAnsi="Times New Roman" w:cs="Times New Roman"/>
+          <w:b/>
           <w:sz w:val="24"/>
           <w:szCs w:val="24"/>
         </w:rPr>
       </w:pPr>
       <w:r>
         <w:rPr>
-          <w:rFonts w:cs="Times New Roman" w:ascii="Times New Roman" w:hAnsi="Times New Roman"/>
-          <w:sz w:val="24"/>
-          <w:szCs w:val="24"/>
-        </w:rPr>
-        <w:t xml:space="preserve">The operating system represents each process using a </w:t>
-      </w:r>
-      <w:r>
-        <w:rPr>
-          <w:rFonts w:cs="Times New Roman" w:ascii="Times New Roman" w:hAnsi="Times New Roman"/>
+          <w:rFonts w:ascii="Times New Roman" w:hAnsi="Times New Roman" w:cs="Times New Roman"/>
           <w:b/>
           <w:sz w:val="24"/>
           <w:szCs w:val="24"/>
         </w:rPr>
-        <w:t xml:space="preserve">process control block (PCB). </w:t>
-      </w:r>
-      <w:r>
-        <w:rPr>
-          <w:rFonts w:cs="Times New Roman" w:ascii="Times New Roman" w:hAnsi="Times New Roman"/>
-          <w:sz w:val="24"/>
-          <w:szCs w:val="24"/>
-        </w:rPr>
-        <w:t xml:space="preserve">The PCB includes all of the information about the process, namely its </w:t>
-      </w:r>
-      <w:r>
-        <w:rPr>
-          <w:rFonts w:cs="Times New Roman" w:ascii="Times New Roman" w:hAnsi="Times New Roman"/>
-          <w:b/>
-          <w:sz w:val="24"/>
-          <w:szCs w:val="24"/>
-        </w:rPr>
-        <w:t xml:space="preserve">I/O status information. </w:t>
-      </w:r>
-      <w:r>
-        <w:rPr>
-          <w:rFonts w:cs="Times New Roman" w:ascii="Times New Roman" w:hAnsi="Times New Roman"/>
-          <w:sz w:val="24"/>
-          <w:szCs w:val="24"/>
-        </w:rPr>
-        <w:t xml:space="preserve">This portion includes the list of devices that are allocated to the corresponding process.   When a process is multithreaded, its PCB is expanded to allow multiple threads to access the same information and resources specified within the PCB. In our case, a separate thread is continuously printing messages while the main thread is waiting for a keyboard input.  This is possible because of the reasons mentioned above: multiple threads within processes share resources specified within the PCB of the process.  A new thread does not steal access to a particular resource of I/O device when it is created, and therefore one thread could hang out while another waits for input.  </w:t>
+        <w:t>Question 2:</w:t>
       </w:r>
     </w:p>
     <w:p>
       <w:pPr>
-        <w:pStyle w:val="Normal"/>
         <w:rPr>
           <w:rFonts w:ascii="Times New Roman" w:hAnsi="Times New Roman" w:cs="Times New Roman"/>
           <w:sz w:val="24"/>
@@ -178,110 +228,47 @@
       </w:pPr>
       <w:r>
         <w:rPr>
-          <w:rFonts w:cs="Times New Roman" w:ascii="Times New Roman" w:hAnsi="Times New Roman"/>
-          <w:sz w:val="24"/>
-          <w:szCs w:val="24"/>
-        </w:rPr>
+          <w:rFonts w:ascii="Times New Roman" w:hAnsi="Times New Roman" w:cs="Times New Roman"/>
+          <w:sz w:val="24"/>
+          <w:szCs w:val="24"/>
+        </w:rPr>
+        <w:t>Based on the previous answer this is definitely possible.  Since the same I/O resources are being shared by all of the threads within a process and since the child thread is branched off from the pa</w:t>
+      </w:r>
+      <w:r>
+        <w:rPr>
+          <w:rFonts w:ascii="Times New Roman" w:hAnsi="Times New Roman" w:cs="Times New Roman"/>
+          <w:sz w:val="24"/>
+          <w:szCs w:val="24"/>
+        </w:rPr>
+        <w:t xml:space="preserve">rent thread, it is possible halt a sleeping child thread. </w:t>
       </w:r>
     </w:p>
     <w:p>
       <w:pPr>
-        <w:pStyle w:val="Normal"/>
         <w:rPr>
           <w:rFonts w:ascii="Times New Roman" w:hAnsi="Times New Roman" w:cs="Times New Roman"/>
           <w:b/>
-          <w:b/>
           <w:sz w:val="24"/>
           <w:szCs w:val="24"/>
         </w:rPr>
       </w:pPr>
       <w:r>
         <w:rPr>
-          <w:rFonts w:cs="Times New Roman" w:ascii="Times New Roman" w:hAnsi="Times New Roman"/>
-          <w:b/>
-          <w:sz w:val="24"/>
-          <w:szCs w:val="24"/>
-        </w:rPr>
-        <w:t>Question 2:</w:t>
-      </w:r>
-    </w:p>
-    <w:p>
-      <w:pPr>
-        <w:pStyle w:val="Normal"/>
-        <w:rPr>
-          <w:rFonts w:ascii="Times New Roman" w:hAnsi="Times New Roman" w:cs="Times New Roman"/>
-          <w:sz w:val="24"/>
-          <w:szCs w:val="24"/>
-        </w:rPr>
-      </w:pPr>
-      <w:r>
-        <w:rPr>
-          <w:rFonts w:cs="Times New Roman" w:ascii="Times New Roman" w:hAnsi="Times New Roman"/>
-          <w:sz w:val="24"/>
-          <w:szCs w:val="24"/>
-        </w:rPr>
-        <w:t xml:space="preserve">Based on the previous answer this is definitely possible.  Since the same I/O resources are being shared by all of the threads within a process and since the child thread is branched off from the parent thread, it is possible halt a sleeping child thread. </w:t>
-      </w:r>
-    </w:p>
-    <w:p>
-      <w:pPr>
-        <w:pStyle w:val="Normal"/>
-        <w:rPr>
-          <w:rFonts w:ascii="Times New Roman" w:hAnsi="Times New Roman" w:cs="Times New Roman"/>
-          <w:sz w:val="24"/>
-          <w:szCs w:val="24"/>
-        </w:rPr>
-      </w:pPr>
-      <w:r>
-        <w:rPr>
-          <w:rFonts w:cs="Times New Roman" w:ascii="Times New Roman" w:hAnsi="Times New Roman"/>
-          <w:sz w:val="24"/>
-          <w:szCs w:val="24"/>
-        </w:rPr>
-      </w:r>
-    </w:p>
-    <w:p>
-      <w:pPr>
-        <w:pStyle w:val="Normal"/>
-        <w:rPr>
-          <w:rFonts w:ascii="Times New Roman" w:hAnsi="Times New Roman" w:cs="Times New Roman"/>
-          <w:b/>
-          <w:b/>
-          <w:sz w:val="24"/>
-          <w:szCs w:val="24"/>
-        </w:rPr>
-      </w:pPr>
-      <w:r>
-        <w:rPr>
-          <w:rFonts w:cs="Times New Roman" w:ascii="Times New Roman" w:hAnsi="Times New Roman"/>
-          <w:b/>
-          <w:sz w:val="24"/>
-          <w:szCs w:val="24"/>
-        </w:rPr>
-        <w:t>Executed code:</w:t>
-      </w:r>
-    </w:p>
-    <w:p>
-      <w:pPr>
-        <w:pStyle w:val="Normal"/>
-        <w:spacing w:before="0" w:after="160"/>
-        <w:rPr/>
-      </w:pPr>
-      <w:r>
-        <w:rPr/>
+          <w:noProof/>
+        </w:rPr>
         <w:drawing>
-          <wp:anchor behindDoc="0" distT="0" distB="0" distL="0" distR="0" simplePos="0" locked="0" layoutInCell="1" allowOverlap="1" relativeHeight="2">
+          <wp:anchor distT="0" distB="0" distL="0" distR="0" simplePos="0" relativeHeight="2" behindDoc="0" locked="0" layoutInCell="1" allowOverlap="1" wp14:anchorId="65EAEB62" wp14:editId="0055061E">
             <wp:simplePos x="0" y="0"/>
-            <wp:positionH relativeFrom="column">
+            <wp:positionH relativeFrom="margin">
               <wp:align>center</wp:align>
             </wp:positionH>
             <wp:positionV relativeFrom="paragraph">
-              <wp:align>top</wp:align>
+              <wp:posOffset>514985</wp:posOffset>
             </wp:positionV>
-            <wp:extent cx="5943600" cy="3569335"/>
-            <wp:effectExtent l="0" t="0" r="0" b="0"/>
+            <wp:extent cx="4829175" cy="2600325"/>
+            <wp:effectExtent l="0" t="0" r="9525" b="9525"/>
             <wp:wrapSquare wrapText="largest"/>
-            <wp:docPr id="1" name="Image1" descr=""/>
+            <wp:docPr id="1" name="Image1"/>
             <wp:cNvGraphicFramePr>
               <a:graphicFrameLocks xmlns:a="http://schemas.openxmlformats.org/drawingml/2006/main" noChangeAspect="1"/>
             </wp:cNvGraphicFramePr>
@@ -289,49 +276,119 @@
               <a:graphicData uri="http://schemas.openxmlformats.org/drawingml/2006/picture">
                 <pic:pic xmlns:pic="http://schemas.openxmlformats.org/drawingml/2006/picture">
                   <pic:nvPicPr>
-                    <pic:cNvPr id="1" name="Image1" descr=""/>
+                    <pic:cNvPr id="1" name="Image1"/>
                     <pic:cNvPicPr>
                       <a:picLocks noChangeAspect="1" noChangeArrowheads="1"/>
                     </pic:cNvPicPr>
                   </pic:nvPicPr>
-                  <pic:blipFill>
-                    <a:blip r:embed="rId3"/>
-                    <a:stretch>
-                      <a:fillRect/>
-                    </a:stretch>
+                  <pic:blipFill rotWithShape="1">
+                    <a:blip r:embed="rId7"/>
+                    <a:srcRect r="52083" b="57036"/>
+                    <a:stretch/>
                   </pic:blipFill>
                   <pic:spPr bwMode="auto">
                     <a:xfrm>
                       <a:off x="0" y="0"/>
-                      <a:ext cx="5943600" cy="3569335"/>
+                      <a:ext cx="4829175" cy="2600325"/>
                     </a:xfrm>
                     <a:prstGeom prst="rect">
                       <a:avLst/>
                     </a:prstGeom>
+                    <a:ln>
+                      <a:noFill/>
+                    </a:ln>
+                    <a:extLst>
+                      <a:ext uri="{53640926-AAD7-44D8-BBD7-CCE9431645EC}">
+                        <a14:shadowObscured xmlns:a14="http://schemas.microsoft.com/office/drawing/2010/main"/>
+                      </a:ext>
+                    </a:extLst>
                   </pic:spPr>
                 </pic:pic>
               </a:graphicData>
             </a:graphic>
+            <wp14:sizeRelH relativeFrom="margin">
+              <wp14:pctWidth>0</wp14:pctWidth>
+            </wp14:sizeRelH>
+            <wp14:sizeRelV relativeFrom="margin">
+              <wp14:pctHeight>0</wp14:pctHeight>
+            </wp14:sizeRelV>
           </wp:anchor>
         </w:drawing>
       </w:r>
+      <w:r>
+        <w:rPr>
+          <w:rFonts w:ascii="Times New Roman" w:hAnsi="Times New Roman" w:cs="Times New Roman"/>
+          <w:b/>
+          <w:sz w:val="24"/>
+          <w:szCs w:val="24"/>
+        </w:rPr>
+        <w:t>Executed code:</w:t>
+      </w:r>
     </w:p>
     <w:sectPr>
-      <w:headerReference w:type="default" r:id="rId4"/>
-      <w:type w:val="nextPage"/>
+      <w:headerReference w:type="default" r:id="rId8"/>
       <w:pgSz w:w="12240" w:h="15840"/>
-      <w:pgMar w:left="1440" w:right="1440" w:header="720" w:top="1440" w:footer="0" w:bottom="1440" w:gutter="0"/>
-      <w:pgNumType w:fmt="decimal"/>
-      <w:formProt w:val="false"/>
-      <w:textDirection w:val="lrTb"/>
-      <w:docGrid w:type="default" w:linePitch="360" w:charSpace="4294965247"/>
+      <w:pgMar w:top="1440" w:right="1440" w:bottom="1440" w:left="1440" w:header="720" w:footer="0" w:gutter="0"/>
+      <w:cols w:space="720"/>
+      <w:formProt w:val="0"/>
+      <w:docGrid w:linePitch="360" w:charSpace="-2049"/>
     </w:sectPr>
   </w:body>
 </w:document>
 </file>
 
+<file path=word/endnotes.xml><?xml version="1.0" encoding="utf-8"?>
+<w:endnotes xmlns:wpc="http://schemas.microsoft.com/office/word/2010/wordprocessingCanvas" xmlns:cx="http://schemas.microsoft.com/office/drawing/2014/chartex" xmlns:cx1="http://schemas.microsoft.com/office/drawing/2015/9/8/chartex" xmlns:cx2="http://schemas.microsoft.com/office/drawing/2015/10/21/chartex" xmlns:mc="http://schemas.openxmlformats.org/markup-compatibility/2006" xmlns:o="urn:schemas-microsoft-com:office:office" xmlns:r="http://schemas.openxmlformats.org/officeDocument/2006/relationships" xmlns:m="http://schemas.openxmlformats.org/officeDocument/2006/math" xmlns:v="urn:schemas-microsoft-com:vml" xmlns:wp14="http://schemas.microsoft.com/office/word/2010/wordprocessingDrawing" xmlns:wp="http://schemas.openxmlformats.org/drawingml/2006/wordprocessingDrawing" xmlns:w10="urn:schemas-microsoft-com:office:word" xmlns:w="http://schemas.openxmlformats.org/wordprocessingml/2006/main" xmlns:w14="http://schemas.microsoft.com/office/word/2010/wordml" xmlns:w15="http://schemas.microsoft.com/office/word/2012/wordml" xmlns:w16se="http://schemas.microsoft.com/office/word/2015/wordml/symex" xmlns:wpg="http://schemas.microsoft.com/office/word/2010/wordprocessingGroup" xmlns:wpi="http://schemas.microsoft.com/office/word/2010/wordprocessingInk" xmlns:wne="http://schemas.microsoft.com/office/word/2006/wordml" xmlns:wps="http://schemas.microsoft.com/office/word/2010/wordprocessingShape" mc:Ignorable="w14 w15 w16se wp14">
+  <w:endnote w:type="separator" w:id="-1">
+    <w:p>
+      <w:pPr>
+        <w:spacing w:after="0" w:line="240" w:lineRule="auto"/>
+      </w:pPr>
+      <w:r>
+        <w:separator/>
+      </w:r>
+    </w:p>
+  </w:endnote>
+  <w:endnote w:type="continuationSeparator" w:id="0">
+    <w:p>
+      <w:pPr>
+        <w:spacing w:after="0" w:line="240" w:lineRule="auto"/>
+      </w:pPr>
+      <w:r>
+        <w:continuationSeparator/>
+      </w:r>
+    </w:p>
+  </w:endnote>
+</w:endnotes>
+</file>
+
+<file path=word/footnotes.xml><?xml version="1.0" encoding="utf-8"?>
+<w:footnotes xmlns:wpc="http://schemas.microsoft.com/office/word/2010/wordprocessingCanvas" xmlns:cx="http://schemas.microsoft.com/office/drawing/2014/chartex" xmlns:cx1="http://schemas.microsoft.com/office/drawing/2015/9/8/chartex" xmlns:cx2="http://schemas.microsoft.com/office/drawing/2015/10/21/chartex" xmlns:mc="http://schemas.openxmlformats.org/markup-compatibility/2006" xmlns:o="urn:schemas-microsoft-com:office:office" xmlns:r="http://schemas.openxmlformats.org/officeDocument/2006/relationships" xmlns:m="http://schemas.openxmlformats.org/officeDocument/2006/math" xmlns:v="urn:schemas-microsoft-com:vml" xmlns:wp14="http://schemas.microsoft.com/office/word/2010/wordprocessingDrawing" xmlns:wp="http://schemas.openxmlformats.org/drawingml/2006/wordprocessingDrawing" xmlns:w10="urn:schemas-microsoft-com:office:word" xmlns:w="http://schemas.openxmlformats.org/wordprocessingml/2006/main" xmlns:w14="http://schemas.microsoft.com/office/word/2010/wordml" xmlns:w15="http://schemas.microsoft.com/office/word/2012/wordml" xmlns:w16se="http://schemas.microsoft.com/office/word/2015/wordml/symex" xmlns:wpg="http://schemas.microsoft.com/office/word/2010/wordprocessingGroup" xmlns:wpi="http://schemas.microsoft.com/office/word/2010/wordprocessingInk" xmlns:wne="http://schemas.microsoft.com/office/word/2006/wordml" xmlns:wps="http://schemas.microsoft.com/office/word/2010/wordprocessingShape" mc:Ignorable="w14 w15 w16se wp14">
+  <w:footnote w:type="separator" w:id="-1">
+    <w:p>
+      <w:pPr>
+        <w:spacing w:after="0" w:line="240" w:lineRule="auto"/>
+      </w:pPr>
+      <w:r>
+        <w:separator/>
+      </w:r>
+    </w:p>
+  </w:footnote>
+  <w:footnote w:type="continuationSeparator" w:id="0">
+    <w:p>
+      <w:pPr>
+        <w:spacing w:after="0" w:line="240" w:lineRule="auto"/>
+      </w:pPr>
+      <w:r>
+        <w:continuationSeparator/>
+      </w:r>
+    </w:p>
+  </w:footnote>
+</w:footnotes>
+</file>
+
 <file path=word/header1.xml><?xml version="1.0" encoding="utf-8"?>
-<w:hdr xmlns:o="urn:schemas-microsoft-com:office:office" xmlns:r="http://schemas.openxmlformats.org/officeDocument/2006/relationships" xmlns:v="urn:schemas-microsoft-com:vml" xmlns:w="http://schemas.openxmlformats.org/wordprocessingml/2006/main" xmlns:w10="urn:schemas-microsoft-com:office:word" xmlns:wp="http://schemas.openxmlformats.org/drawingml/2006/wordprocessingDrawing" xmlns:wps="http://schemas.microsoft.com/office/word/2010/wordprocessingShape" xmlns:wpg="http://schemas.microsoft.com/office/word/2010/wordprocessingGroup" xmlns:mc="http://schemas.openxmlformats.org/markup-compatibility/2006" xmlns:wp14="http://schemas.microsoft.com/office/word/2010/wordprocessingDrawing" xmlns:w14="http://schemas.microsoft.com/office/word/2010/wordml" mc:Ignorable="w14 wp14">
+<w:hdr xmlns:wpc="http://schemas.microsoft.com/office/word/2010/wordprocessingCanvas" xmlns:cx="http://schemas.microsoft.com/office/drawing/2014/chartex" xmlns:cx1="http://schemas.microsoft.com/office/drawing/2015/9/8/chartex" xmlns:cx2="http://schemas.microsoft.com/office/drawing/2015/10/21/chartex" xmlns:mc="http://schemas.openxmlformats.org/markup-compatibility/2006" xmlns:o="urn:schemas-microsoft-com:office:office" xmlns:r="http://schemas.openxmlformats.org/officeDocument/2006/relationships" xmlns:m="http://schemas.openxmlformats.org/officeDocument/2006/math" xmlns:v="urn:schemas-microsoft-com:vml" xmlns:wp14="http://schemas.microsoft.com/office/word/2010/wordprocessingDrawing" xmlns:wp="http://schemas.openxmlformats.org/drawingml/2006/wordprocessingDrawing" xmlns:w10="urn:schemas-microsoft-com:office:word" xmlns:w="http://schemas.openxmlformats.org/wordprocessingml/2006/main" xmlns:w14="http://schemas.microsoft.com/office/word/2010/wordml" xmlns:w15="http://schemas.microsoft.com/office/word/2012/wordml" xmlns:w16se="http://schemas.microsoft.com/office/word/2015/wordml/symex" xmlns:wpg="http://schemas.microsoft.com/office/word/2010/wordprocessingGroup" xmlns:wpi="http://schemas.microsoft.com/office/word/2010/wordprocessingInk" xmlns:wne="http://schemas.microsoft.com/office/word/2006/wordml" xmlns:wps="http://schemas.microsoft.com/office/word/2010/wordprocessingShape" mc:Ignorable="w14 w15 w16se wp14">
   <w:p>
     <w:pPr>
       <w:pStyle w:val="Header"/>
@@ -343,12 +400,26 @@
     </w:pPr>
     <w:r>
       <w:rPr>
-        <w:rFonts w:cs="Times New Roman" w:ascii="Times New Roman" w:hAnsi="Times New Roman"/>
+        <w:rFonts w:ascii="Times New Roman" w:hAnsi="Times New Roman" w:cs="Times New Roman"/>
         <w:sz w:val="24"/>
         <w:szCs w:val="24"/>
       </w:rPr>
       <w:t>CECS 326: Operating Systems</w:t>
+    </w:r>
+    <w:r>
+      <w:rPr>
+        <w:rFonts w:ascii="Times New Roman" w:hAnsi="Times New Roman" w:cs="Times New Roman"/>
+        <w:sz w:val="24"/>
+        <w:szCs w:val="24"/>
+      </w:rPr>
       <w:tab/>
+    </w:r>
+    <w:r>
+      <w:rPr>
+        <w:rFonts w:ascii="Times New Roman" w:hAnsi="Times New Roman" w:cs="Times New Roman"/>
+        <w:sz w:val="24"/>
+        <w:szCs w:val="24"/>
+      </w:rPr>
       <w:tab/>
       <w:t>Varderes Barsegyan</w:t>
     </w:r>
@@ -364,12 +435,26 @@
     </w:pPr>
     <w:r>
       <w:rPr>
-        <w:rFonts w:cs="Times New Roman" w:ascii="Times New Roman" w:hAnsi="Times New Roman"/>
+        <w:rFonts w:ascii="Times New Roman" w:hAnsi="Times New Roman" w:cs="Times New Roman"/>
         <w:sz w:val="24"/>
         <w:szCs w:val="24"/>
       </w:rPr>
       <w:t>Assignment 1: Threads</w:t>
+    </w:r>
+    <w:r>
+      <w:rPr>
+        <w:rFonts w:ascii="Times New Roman" w:hAnsi="Times New Roman" w:cs="Times New Roman"/>
+        <w:sz w:val="24"/>
+        <w:szCs w:val="24"/>
+      </w:rPr>
       <w:tab/>
+    </w:r>
+    <w:r>
+      <w:rPr>
+        <w:rFonts w:ascii="Times New Roman" w:hAnsi="Times New Roman" w:cs="Times New Roman"/>
+        <w:sz w:val="24"/>
+        <w:szCs w:val="24"/>
+      </w:rPr>
       <w:tab/>
       <w:t>016163470</w:t>
     </w:r>
@@ -385,45 +470,75 @@
     </w:pPr>
     <w:r>
       <w:rPr>
-        <w:rFonts w:cs="Times New Roman" w:ascii="Times New Roman" w:hAnsi="Times New Roman"/>
+        <w:rFonts w:ascii="Times New Roman" w:hAnsi="Times New Roman" w:cs="Times New Roman"/>
         <w:sz w:val="24"/>
         <w:szCs w:val="24"/>
       </w:rPr>
-      <w:t>Anthony Giacalone</w:t>
+      <w:t xml:space="preserve">Anthony </w:t>
+    </w:r>
+    <w:proofErr w:type="spellStart"/>
+    <w:r>
+      <w:rPr>
+        <w:rFonts w:ascii="Times New Roman" w:hAnsi="Times New Roman" w:cs="Times New Roman"/>
+        <w:sz w:val="24"/>
+        <w:szCs w:val="24"/>
+      </w:rPr>
+      <w:t>Giacalone</w:t>
+    </w:r>
+    <w:proofErr w:type="spellEnd"/>
+    <w:r>
+      <w:rPr>
+        <w:rFonts w:ascii="Times New Roman" w:hAnsi="Times New Roman" w:cs="Times New Roman"/>
+        <w:sz w:val="24"/>
+        <w:szCs w:val="24"/>
+      </w:rPr>
       <w:tab/>
+    </w:r>
+    <w:r>
+      <w:rPr>
+        <w:rFonts w:ascii="Times New Roman" w:hAnsi="Times New Roman" w:cs="Times New Roman"/>
+        <w:sz w:val="24"/>
+        <w:szCs w:val="24"/>
+      </w:rPr>
       <w:tab/>
-      <w:t>Due: 9/22/2016</w:t>
+      <w:t>Due: 9/22</w:t>
+    </w:r>
+    <w:r>
+      <w:rPr>
+        <w:rFonts w:ascii="Times New Roman" w:hAnsi="Times New Roman" w:cs="Times New Roman"/>
+        <w:sz w:val="24"/>
+        <w:szCs w:val="24"/>
+      </w:rPr>
+      <w:t>/2016</w:t>
     </w:r>
   </w:p>
 </w:hdr>
 </file>
 
 <file path=word/styles.xml><?xml version="1.0" encoding="utf-8"?>
-<w:styles xmlns:w="http://schemas.openxmlformats.org/wordprocessingml/2006/main" xmlns:w14="http://schemas.microsoft.com/office/word/2010/wordml" xmlns:mc="http://schemas.openxmlformats.org/markup-compatibility/2006" mc:Ignorable="w14">
+<w:styles xmlns:mc="http://schemas.openxmlformats.org/markup-compatibility/2006" xmlns:r="http://schemas.openxmlformats.org/officeDocument/2006/relationships" xmlns:w="http://schemas.openxmlformats.org/wordprocessingml/2006/main" xmlns:w14="http://schemas.microsoft.com/office/word/2010/wordml" xmlns:w15="http://schemas.microsoft.com/office/word/2012/wordml" xmlns:w16se="http://schemas.microsoft.com/office/word/2015/wordml/symex" mc:Ignorable="w14 w15 w16se">
   <w:docDefaults>
     <w:rPrDefault>
       <w:rPr>
-        <w:rFonts w:ascii="Calibri" w:hAnsi="Calibri" w:eastAsia="Calibri" w:cs="" w:asciiTheme="minorHAnsi" w:cstheme="minorBidi" w:eastAsiaTheme="minorHAnsi" w:hAnsiTheme="minorHAnsi"/>
+        <w:rFonts w:asciiTheme="minorHAnsi" w:eastAsiaTheme="minorHAnsi" w:hAnsiTheme="minorHAnsi" w:cstheme="minorBidi"/>
         <w:sz w:val="22"/>
         <w:szCs w:val="22"/>
         <w:lang w:val="en-US" w:eastAsia="en-US" w:bidi="ar-SA"/>
       </w:rPr>
     </w:rPrDefault>
-    <w:pPrDefault>
-      <w:pPr/>
-    </w:pPrDefault>
+    <w:pPrDefault/>
   </w:docDefaults>
   <w:latentStyles w:defLockedState="0" w:defUIPriority="99" w:defSemiHidden="0" w:defUnhideWhenUsed="0" w:defQFormat="0" w:count="372">
     <w:lsdException w:name="Normal" w:uiPriority="0" w:qFormat="1"/>
     <w:lsdException w:name="heading 1" w:uiPriority="9" w:qFormat="1"/>
-    <w:lsdException w:name="heading 2" w:uiPriority="9" w:semiHidden="1" w:unhideWhenUsed="1" w:qFormat="1"/>
-    <w:lsdException w:name="heading 3" w:uiPriority="9" w:semiHidden="1" w:unhideWhenUsed="1" w:qFormat="1"/>
-    <w:lsdException w:name="heading 4" w:uiPriority="9" w:semiHidden="1" w:unhideWhenUsed="1" w:qFormat="1"/>
-    <w:lsdException w:name="heading 5" w:uiPriority="9" w:semiHidden="1" w:unhideWhenUsed="1" w:qFormat="1"/>
-    <w:lsdException w:name="heading 6" w:uiPriority="9" w:semiHidden="1" w:unhideWhenUsed="1" w:qFormat="1"/>
-    <w:lsdException w:name="heading 7" w:uiPriority="9" w:semiHidden="1" w:unhideWhenUsed="1" w:qFormat="1"/>
-    <w:lsdException w:name="heading 8" w:uiPriority="9" w:semiHidden="1" w:unhideWhenUsed="1" w:qFormat="1"/>
-    <w:lsdException w:name="heading 9" w:uiPriority="9" w:semiHidden="1" w:unhideWhenUsed="1" w:qFormat="1"/>
+    <w:lsdException w:name="heading 2" w:semiHidden="1" w:uiPriority="9" w:unhideWhenUsed="1" w:qFormat="1"/>
+    <w:lsdException w:name="heading 3" w:semiHidden="1" w:uiPriority="9" w:unhideWhenUsed="1" w:qFormat="1"/>
+    <w:lsdException w:name="heading 4" w:semiHidden="1" w:uiPriority="9" w:unhideWhenUsed="1" w:qFormat="1"/>
+    <w:lsdException w:name="heading 5" w:semiHidden="1" w:uiPriority="9" w:unhideWhenUsed="1" w:qFormat="1"/>
+    <w:lsdException w:name="heading 6" w:semiHidden="1" w:uiPriority="9" w:unhideWhenUsed="1" w:qFormat="1"/>
+    <w:lsdException w:name="heading 7" w:semiHidden="1" w:uiPriority="9" w:unhideWhenUsed="1" w:qFormat="1"/>
+    <w:lsdException w:name="heading 8" w:semiHidden="1" w:uiPriority="9" w:unhideWhenUsed="1" w:qFormat="1"/>
+    <w:lsdException w:name="heading 9" w:semiHidden="1" w:uiPriority="9" w:unhideWhenUsed="1" w:qFormat="1"/>
     <w:lsdException w:name="index 1" w:semiHidden="1" w:unhideWhenUsed="1"/>
     <w:lsdException w:name="index 2" w:semiHidden="1" w:unhideWhenUsed="1"/>
     <w:lsdException w:name="index 3" w:semiHidden="1" w:unhideWhenUsed="1"/>
@@ -433,22 +548,22 @@
     <w:lsdException w:name="index 7" w:semiHidden="1" w:unhideWhenUsed="1"/>
     <w:lsdException w:name="index 8" w:semiHidden="1" w:unhideWhenUsed="1"/>
     <w:lsdException w:name="index 9" w:semiHidden="1" w:unhideWhenUsed="1"/>
-    <w:lsdException w:name="toc 1" w:uiPriority="39" w:semiHidden="1" w:unhideWhenUsed="1"/>
-    <w:lsdException w:name="toc 2" w:uiPriority="39" w:semiHidden="1" w:unhideWhenUsed="1"/>
-    <w:lsdException w:name="toc 3" w:uiPriority="39" w:semiHidden="1" w:unhideWhenUsed="1"/>
-    <w:lsdException w:name="toc 4" w:uiPriority="39" w:semiHidden="1" w:unhideWhenUsed="1"/>
-    <w:lsdException w:name="toc 5" w:uiPriority="39" w:semiHidden="1" w:unhideWhenUsed="1"/>
-    <w:lsdException w:name="toc 6" w:uiPriority="39" w:semiHidden="1" w:unhideWhenUsed="1"/>
-    <w:lsdException w:name="toc 7" w:uiPriority="39" w:semiHidden="1" w:unhideWhenUsed="1"/>
-    <w:lsdException w:name="toc 8" w:uiPriority="39" w:semiHidden="1" w:unhideWhenUsed="1"/>
-    <w:lsdException w:name="toc 9" w:uiPriority="39" w:semiHidden="1" w:unhideWhenUsed="1"/>
+    <w:lsdException w:name="toc 1" w:semiHidden="1" w:uiPriority="39" w:unhideWhenUsed="1"/>
+    <w:lsdException w:name="toc 2" w:semiHidden="1" w:uiPriority="39" w:unhideWhenUsed="1"/>
+    <w:lsdException w:name="toc 3" w:semiHidden="1" w:uiPriority="39" w:unhideWhenUsed="1"/>
+    <w:lsdException w:name="toc 4" w:semiHidden="1" w:uiPriority="39" w:unhideWhenUsed="1"/>
+    <w:lsdException w:name="toc 5" w:semiHidden="1" w:uiPriority="39" w:unhideWhenUsed="1"/>
+    <w:lsdException w:name="toc 6" w:semiHidden="1" w:uiPriority="39" w:unhideWhenUsed="1"/>
+    <w:lsdException w:name="toc 7" w:semiHidden="1" w:uiPriority="39" w:unhideWhenUsed="1"/>
+    <w:lsdException w:name="toc 8" w:semiHidden="1" w:uiPriority="39" w:unhideWhenUsed="1"/>
+    <w:lsdException w:name="toc 9" w:semiHidden="1" w:uiPriority="39" w:unhideWhenUsed="1"/>
     <w:lsdException w:name="Normal Indent" w:semiHidden="1" w:unhideWhenUsed="1"/>
     <w:lsdException w:name="footnote text" w:semiHidden="1" w:unhideWhenUsed="1"/>
     <w:lsdException w:name="annotation text" w:semiHidden="1" w:unhideWhenUsed="1"/>
     <w:lsdException w:name="header" w:semiHidden="1" w:unhideWhenUsed="1"/>
     <w:lsdException w:name="footer" w:semiHidden="1" w:unhideWhenUsed="1"/>
     <w:lsdException w:name="index heading" w:semiHidden="1" w:unhideWhenUsed="1"/>
-    <w:lsdException w:name="caption" w:uiPriority="35" w:semiHidden="1" w:unhideWhenUsed="1" w:qFormat="1"/>
+    <w:lsdException w:name="caption" w:semiHidden="1" w:uiPriority="35" w:unhideWhenUsed="1" w:qFormat="1"/>
     <w:lsdException w:name="table of figures" w:semiHidden="1" w:unhideWhenUsed="1"/>
     <w:lsdException w:name="envelope address" w:semiHidden="1" w:unhideWhenUsed="1"/>
     <w:lsdException w:name="envelope return" w:semiHidden="1" w:unhideWhenUsed="1"/>
@@ -479,7 +594,7 @@
     <w:lsdException w:name="Title" w:uiPriority="10" w:qFormat="1"/>
     <w:lsdException w:name="Closing" w:semiHidden="1" w:unhideWhenUsed="1"/>
     <w:lsdException w:name="Signature" w:semiHidden="1" w:unhideWhenUsed="1"/>
-    <w:lsdException w:name="Default Paragraph Font" w:uiPriority="1" w:semiHidden="1" w:unhideWhenUsed="1"/>
+    <w:lsdException w:name="Default Paragraph Font" w:semiHidden="1" w:uiPriority="1" w:unhideWhenUsed="1"/>
     <w:lsdException w:name="Body Text" w:semiHidden="1" w:unhideWhenUsed="1"/>
     <w:lsdException w:name="Body Text Indent" w:semiHidden="1" w:unhideWhenUsed="1"/>
     <w:lsdException w:name="List Continue" w:semiHidden="1" w:unhideWhenUsed="1"/>
@@ -679,8 +794,8 @@
     <w:lsdException w:name="Subtle Reference" w:uiPriority="31" w:qFormat="1"/>
     <w:lsdException w:name="Intense Reference" w:uiPriority="32" w:qFormat="1"/>
     <w:lsdException w:name="Book Title" w:uiPriority="33" w:qFormat="1"/>
-    <w:lsdException w:name="Bibliography" w:uiPriority="37" w:semiHidden="1" w:unhideWhenUsed="1"/>
-    <w:lsdException w:name="TOC Heading" w:uiPriority="39" w:semiHidden="1" w:unhideWhenUsed="1" w:qFormat="1"/>
+    <w:lsdException w:name="Bibliography" w:semiHidden="1" w:uiPriority="37" w:unhideWhenUsed="1"/>
+    <w:lsdException w:name="TOC Heading" w:semiHidden="1" w:uiPriority="39" w:unhideWhenUsed="1" w:qFormat="1"/>
     <w:lsdException w:name="Plain Table 1" w:uiPriority="41"/>
     <w:lsdException w:name="Plain Table 2" w:uiPriority="42"/>
     <w:lsdException w:name="Plain Table 3" w:uiPriority="43"/>
@@ -787,156 +902,18 @@
     <w:lsdException w:name="List Table 7 Colorful Accent 6" w:uiPriority="52"/>
     <w:lsdException w:name="Mention" w:semiHidden="1" w:unhideWhenUsed="1"/>
   </w:latentStyles>
-  <w:style w:type="paragraph" w:styleId="Normal" w:default="1">
+  <w:style w:type="paragraph" w:default="1" w:styleId="Normal">
     <w:name w:val="Normal"/>
     <w:qFormat/>
     <w:pPr>
-      <w:widowControl/>
-      <w:bidi w:val="0"/>
-      <w:spacing w:lineRule="auto" w:line="259" w:before="0" w:after="160"/>
-      <w:jc w:val="left"/>
+      <w:spacing w:after="160" w:line="259" w:lineRule="auto"/>
     </w:pPr>
-    <w:rPr>
-      <w:rFonts w:ascii="Calibri" w:hAnsi="Calibri" w:eastAsia="Calibri" w:cs="" w:asciiTheme="minorHAnsi" w:cstheme="minorBidi" w:eastAsiaTheme="minorHAnsi" w:hAnsiTheme="minorHAnsi"/>
-      <w:color w:val="auto"/>
-      <w:sz w:val="22"/>
-      <w:szCs w:val="22"/>
-      <w:lang w:val="en-US" w:eastAsia="en-US" w:bidi="ar-SA"/>
-    </w:rPr>
   </w:style>
-  <w:style w:type="character" w:styleId="DefaultParagraphFont" w:default="1">
+  <w:style w:type="character" w:default="1" w:styleId="DefaultParagraphFont">
     <w:name w:val="Default Paragraph Font"/>
     <w:uiPriority w:val="1"/>
     <w:semiHidden/>
     <w:unhideWhenUsed/>
-    <w:qFormat/>
-    <w:rPr/>
-  </w:style>
-  <w:style w:type="character" w:styleId="HeaderChar" w:customStyle="1">
-    <w:name w:val="Header Char"/>
-    <w:basedOn w:val="DefaultParagraphFont"/>
-    <w:link w:val="Header"/>
-    <w:uiPriority w:val="99"/>
-    <w:qFormat/>
-    <w:rsid w:val="00bd10ba"/>
-    <w:rPr/>
-  </w:style>
-  <w:style w:type="character" w:styleId="FooterChar" w:customStyle="1">
-    <w:name w:val="Footer Char"/>
-    <w:basedOn w:val="DefaultParagraphFont"/>
-    <w:link w:val="Footer"/>
-    <w:uiPriority w:val="99"/>
-    <w:qFormat/>
-    <w:rsid w:val="00bd10ba"/>
-    <w:rPr/>
-  </w:style>
-  <w:style w:type="character" w:styleId="InternetLink">
-    <w:name w:val="Internet Link"/>
-    <w:basedOn w:val="DefaultParagraphFont"/>
-    <w:uiPriority w:val="99"/>
-    <w:unhideWhenUsed/>
-    <w:rsid w:val="00110b93"/>
-    <w:rPr>
-      <w:color w:val="0563C1" w:themeColor="hyperlink"/>
-      <w:u w:val="single"/>
-    </w:rPr>
-  </w:style>
-  <w:style w:type="paragraph" w:styleId="Heading">
-    <w:name w:val="Heading"/>
-    <w:basedOn w:val="Normal"/>
-    <w:next w:val="TextBody"/>
-    <w:qFormat/>
-    <w:pPr>
-      <w:keepNext/>
-      <w:spacing w:before="240" w:after="120"/>
-    </w:pPr>
-    <w:rPr>
-      <w:rFonts w:ascii="Liberation Sans" w:hAnsi="Liberation Sans" w:eastAsia="Noto Sans CJK SC Regular" w:cs="FreeSans"/>
-      <w:sz w:val="28"/>
-      <w:szCs w:val="28"/>
-    </w:rPr>
-  </w:style>
-  <w:style w:type="paragraph" w:styleId="TextBody">
-    <w:name w:val="Body Text"/>
-    <w:basedOn w:val="Normal"/>
-    <w:pPr>
-      <w:spacing w:lineRule="auto" w:line="288" w:before="0" w:after="140"/>
-    </w:pPr>
-    <w:rPr/>
-  </w:style>
-  <w:style w:type="paragraph" w:styleId="List">
-    <w:name w:val="List"/>
-    <w:basedOn w:val="TextBody"/>
-    <w:pPr/>
-    <w:rPr>
-      <w:rFonts w:cs="FreeSans"/>
-    </w:rPr>
-  </w:style>
-  <w:style w:type="paragraph" w:styleId="Caption">
-    <w:name w:val="Caption"/>
-    <w:basedOn w:val="Normal"/>
-    <w:qFormat/>
-    <w:pPr>
-      <w:suppressLineNumbers/>
-      <w:spacing w:before="120" w:after="120"/>
-    </w:pPr>
-    <w:rPr>
-      <w:rFonts w:cs="FreeSans"/>
-      <w:i/>
-      <w:iCs/>
-      <w:sz w:val="24"/>
-      <w:szCs w:val="24"/>
-    </w:rPr>
-  </w:style>
-  <w:style w:type="paragraph" w:styleId="Index">
-    <w:name w:val="Index"/>
-    <w:basedOn w:val="Normal"/>
-    <w:qFormat/>
-    <w:pPr>
-      <w:suppressLineNumbers/>
-    </w:pPr>
-    <w:rPr>
-      <w:rFonts w:cs="FreeSans"/>
-    </w:rPr>
-  </w:style>
-  <w:style w:type="paragraph" w:styleId="Header">
-    <w:name w:val="Header"/>
-    <w:basedOn w:val="Normal"/>
-    <w:link w:val="HeaderChar"/>
-    <w:uiPriority w:val="99"/>
-    <w:unhideWhenUsed/>
-    <w:rsid w:val="00bd10ba"/>
-    <w:pPr>
-      <w:tabs>
-        <w:tab w:val="center" w:pos="4680" w:leader="none"/>
-        <w:tab w:val="right" w:pos="9360" w:leader="none"/>
-      </w:tabs>
-      <w:spacing w:lineRule="auto" w:line="240" w:before="0" w:after="0"/>
-    </w:pPr>
-    <w:rPr/>
-  </w:style>
-  <w:style w:type="paragraph" w:styleId="Footer">
-    <w:name w:val="Footer"/>
-    <w:basedOn w:val="Normal"/>
-    <w:link w:val="FooterChar"/>
-    <w:uiPriority w:val="99"/>
-    <w:unhideWhenUsed/>
-    <w:rsid w:val="00bd10ba"/>
-    <w:pPr>
-      <w:tabs>
-        <w:tab w:val="center" w:pos="4680" w:leader="none"/>
-        <w:tab w:val="right" w:pos="9360" w:leader="none"/>
-      </w:tabs>
-      <w:spacing w:lineRule="auto" w:line="240" w:before="0" w:after="0"/>
-    </w:pPr>
-    <w:rPr/>
-  </w:style>
-  <w:style w:type="numbering" w:styleId="NoList" w:default="1">
-    <w:name w:val="No List"/>
-    <w:uiPriority w:val="99"/>
-    <w:semiHidden/>
-    <w:unhideWhenUsed/>
-    <w:qFormat/>
   </w:style>
   <w:style w:type="table" w:default="1" w:styleId="TableNormal">
     <w:name w:val="Normal Table"/>
@@ -952,6 +929,125 @@
         <w:right w:w="108" w:type="dxa"/>
       </w:tblCellMar>
     </w:tblPr>
+  </w:style>
+  <w:style w:type="numbering" w:default="1" w:styleId="NoList">
+    <w:name w:val="No List"/>
+    <w:uiPriority w:val="99"/>
+    <w:semiHidden/>
+    <w:unhideWhenUsed/>
+  </w:style>
+  <w:style w:type="character" w:customStyle="1" w:styleId="HeaderChar">
+    <w:name w:val="Header Char"/>
+    <w:basedOn w:val="DefaultParagraphFont"/>
+    <w:link w:val="Header"/>
+    <w:uiPriority w:val="99"/>
+    <w:qFormat/>
+    <w:rsid w:val="00BD10BA"/>
+  </w:style>
+  <w:style w:type="character" w:customStyle="1" w:styleId="FooterChar">
+    <w:name w:val="Footer Char"/>
+    <w:basedOn w:val="DefaultParagraphFont"/>
+    <w:link w:val="Footer"/>
+    <w:uiPriority w:val="99"/>
+    <w:qFormat/>
+    <w:rsid w:val="00BD10BA"/>
+  </w:style>
+  <w:style w:type="character" w:customStyle="1" w:styleId="InternetLink">
+    <w:name w:val="Internet Link"/>
+    <w:basedOn w:val="DefaultParagraphFont"/>
+    <w:uiPriority w:val="99"/>
+    <w:unhideWhenUsed/>
+    <w:rsid w:val="00110B93"/>
+    <w:rPr>
+      <w:color w:val="0563C1" w:themeColor="hyperlink"/>
+      <w:u w:val="single"/>
+    </w:rPr>
+  </w:style>
+  <w:style w:type="paragraph" w:customStyle="1" w:styleId="Heading">
+    <w:name w:val="Heading"/>
+    <w:basedOn w:val="Normal"/>
+    <w:next w:val="BodyText"/>
+    <w:qFormat/>
+    <w:pPr>
+      <w:keepNext/>
+      <w:spacing w:before="240" w:after="120"/>
+    </w:pPr>
+    <w:rPr>
+      <w:rFonts w:ascii="Liberation Sans" w:eastAsia="Noto Sans CJK SC Regular" w:hAnsi="Liberation Sans" w:cs="FreeSans"/>
+      <w:sz w:val="28"/>
+      <w:szCs w:val="28"/>
+    </w:rPr>
+  </w:style>
+  <w:style w:type="paragraph" w:styleId="BodyText">
+    <w:name w:val="Body Text"/>
+    <w:basedOn w:val="Normal"/>
+    <w:pPr>
+      <w:spacing w:after="140" w:line="288" w:lineRule="auto"/>
+    </w:pPr>
+  </w:style>
+  <w:style w:type="paragraph" w:styleId="List">
+    <w:name w:val="List"/>
+    <w:basedOn w:val="BodyText"/>
+    <w:rPr>
+      <w:rFonts w:cs="FreeSans"/>
+    </w:rPr>
+  </w:style>
+  <w:style w:type="paragraph" w:styleId="Caption">
+    <w:name w:val="caption"/>
+    <w:basedOn w:val="Normal"/>
+    <w:qFormat/>
+    <w:pPr>
+      <w:suppressLineNumbers/>
+      <w:spacing w:before="120" w:after="120"/>
+    </w:pPr>
+    <w:rPr>
+      <w:rFonts w:cs="FreeSans"/>
+      <w:i/>
+      <w:iCs/>
+      <w:sz w:val="24"/>
+      <w:szCs w:val="24"/>
+    </w:rPr>
+  </w:style>
+  <w:style w:type="paragraph" w:customStyle="1" w:styleId="Index">
+    <w:name w:val="Index"/>
+    <w:basedOn w:val="Normal"/>
+    <w:qFormat/>
+    <w:pPr>
+      <w:suppressLineNumbers/>
+    </w:pPr>
+    <w:rPr>
+      <w:rFonts w:cs="FreeSans"/>
+    </w:rPr>
+  </w:style>
+  <w:style w:type="paragraph" w:styleId="Header">
+    <w:name w:val="header"/>
+    <w:basedOn w:val="Normal"/>
+    <w:link w:val="HeaderChar"/>
+    <w:uiPriority w:val="99"/>
+    <w:unhideWhenUsed/>
+    <w:rsid w:val="00BD10BA"/>
+    <w:pPr>
+      <w:tabs>
+        <w:tab w:val="center" w:pos="4680"/>
+        <w:tab w:val="right" w:pos="9360"/>
+      </w:tabs>
+      <w:spacing w:after="0" w:line="240" w:lineRule="auto"/>
+    </w:pPr>
+  </w:style>
+  <w:style w:type="paragraph" w:styleId="Footer">
+    <w:name w:val="footer"/>
+    <w:basedOn w:val="Normal"/>
+    <w:link w:val="FooterChar"/>
+    <w:uiPriority w:val="99"/>
+    <w:unhideWhenUsed/>
+    <w:rsid w:val="00BD10BA"/>
+    <w:pPr>
+      <w:tabs>
+        <w:tab w:val="center" w:pos="4680"/>
+        <w:tab w:val="right" w:pos="9360"/>
+      </w:tabs>
+      <w:spacing w:after="0" w:line="240" w:lineRule="auto"/>
+    </w:pPr>
   </w:style>
 </w:styles>
 </file>

</xml_diff>